<commit_message>
chg: Updated VID Intrep D+1
</commit_message>
<xml_diff>
--- a/UNDER DEVELOPMENT/OPAR_VID_INTREP_D1.docx
+++ b/UNDER DEVELOPMENT/OPAR_VID_INTREP_D1.docx
@@ -1,6 +1,6 @@
 
 <file path=word/document.xml><?xml version="1.0" encoding="utf-8"?>
-<w:document xmlns:ve="http://schemas.openxmlformats.org/markup-compatibility/2006" xmlns:o="urn:schemas-microsoft-com:office:office" xmlns:r="http://schemas.openxmlformats.org/officeDocument/2006/relationships" xmlns:m="http://schemas.openxmlformats.org/officeDocument/2006/math" xmlns:v="urn:schemas-microsoft-com:vml" xmlns:wp="http://schemas.openxmlformats.org/drawingml/2006/wordprocessingDrawing" xmlns:w10="urn:schemas-microsoft-com:office:word" xmlns:w="http://schemas.openxmlformats.org/wordprocessingml/2006/main" xmlns:wne="http://schemas.microsoft.com/office/word/2006/wordml">
+<w:document xmlns:wpc="http://schemas.microsoft.com/office/word/2010/wordprocessingCanvas" xmlns:cx="http://schemas.microsoft.com/office/drawing/2014/chartex" xmlns:cx1="http://schemas.microsoft.com/office/drawing/2015/9/8/chartex" xmlns:cx2="http://schemas.microsoft.com/office/drawing/2015/10/21/chartex" xmlns:cx3="http://schemas.microsoft.com/office/drawing/2016/5/9/chartex" xmlns:cx4="http://schemas.microsoft.com/office/drawing/2016/5/10/chartex" xmlns:cx5="http://schemas.microsoft.com/office/drawing/2016/5/11/chartex" xmlns:cx6="http://schemas.microsoft.com/office/drawing/2016/5/12/chartex" xmlns:cx7="http://schemas.microsoft.com/office/drawing/2016/5/13/chartex" xmlns:cx8="http://schemas.microsoft.com/office/drawing/2016/5/14/chartex" xmlns:mc="http://schemas.openxmlformats.org/markup-compatibility/2006" xmlns:aink="http://schemas.microsoft.com/office/drawing/2016/ink" xmlns:am3d="http://schemas.microsoft.com/office/drawing/2017/model3d" xmlns:o="urn:schemas-microsoft-com:office:office" xmlns:r="http://schemas.openxmlformats.org/officeDocument/2006/relationships" xmlns:m="http://schemas.openxmlformats.org/officeDocument/2006/math" xmlns:v="urn:schemas-microsoft-com:vml" xmlns:wp14="http://schemas.microsoft.com/office/word/2010/wordprocessingDrawing" xmlns:wp="http://schemas.openxmlformats.org/drawingml/2006/wordprocessingDrawing" xmlns:w10="urn:schemas-microsoft-com:office:word" xmlns:w="http://schemas.openxmlformats.org/wordprocessingml/2006/main" xmlns:w14="http://schemas.microsoft.com/office/word/2010/wordml" xmlns:w15="http://schemas.microsoft.com/office/word/2012/wordml" xmlns:w16cex="http://schemas.microsoft.com/office/word/2018/wordml/cex" xmlns:w16cid="http://schemas.microsoft.com/office/word/2016/wordml/cid" xmlns:w16="http://schemas.microsoft.com/office/word/2018/wordml" xmlns:w16se="http://schemas.microsoft.com/office/word/2015/wordml/symex" xmlns:wpg="http://schemas.microsoft.com/office/word/2010/wordprocessingGroup" xmlns:wpi="http://schemas.microsoft.com/office/word/2010/wordprocessingInk" xmlns:wne="http://schemas.microsoft.com/office/word/2006/wordml" xmlns:wps="http://schemas.microsoft.com/office/word/2010/wordprocessingShape" mc:Ignorable="w14 w15 w16se w16cid w16 w16cex wp14">
   <w:body>
     <w:p>
       <w:pPr>
@@ -12,7 +12,7 @@
           <w:noProof/>
         </w:rPr>
         <w:drawing>
-          <wp:inline distT="0" distB="0" distL="0" distR="0">
+          <wp:inline distT="0" distB="0" distL="0" distR="0" wp14:anchorId="3BD461D9" wp14:editId="5DBA90CE">
             <wp:extent cx="2722168" cy="2466754"/>
             <wp:effectExtent l="0" t="0" r="0" b="0"/>
             <wp:docPr id="1" name="Bilde 1" descr="D:\DCS_Missions\OPAR-Brief\LOGOS\VID_logo.png"/>
@@ -108,14 +108,12 @@
         </w:rPr>
         <w:t xml:space="preserve">General </w:t>
       </w:r>
-      <w:proofErr w:type="spellStart"/>
       <w:r>
         <w:rPr>
           <w:rFonts w:eastAsia="Times New Roman"/>
         </w:rPr>
-        <w:t>information</w:t>
-      </w:r>
-      <w:proofErr w:type="spellEnd"/>
+        <w:t>Information</w:t>
+      </w:r>
     </w:p>
     <w:p>
       <w:pPr>
@@ -125,7 +123,6 @@
           <w:lang w:val="en-US"/>
         </w:rPr>
       </w:pPr>
-      <w:proofErr w:type="gramStart"/>
       <w:r>
         <w:rPr>
           <w:rFonts w:eastAsia="Times New Roman"/>
@@ -138,9 +135,29 @@
           <w:rFonts w:eastAsia="Times New Roman"/>
           <w:lang w:val="en-US"/>
         </w:rPr>
-        <w:t>.</w:t>
-      </w:r>
-      <w:proofErr w:type="gramEnd"/>
+        <w:t xml:space="preserve"> </w:t>
+      </w:r>
+      <w:r>
+        <w:rPr>
+          <w:rFonts w:eastAsia="Times New Roman"/>
+          <w:lang w:val="en-US"/>
+        </w:rPr>
+        <w:t>covers</w:t>
+      </w:r>
+      <w:r>
+        <w:rPr>
+          <w:rFonts w:eastAsia="Times New Roman"/>
+          <w:lang w:val="en-US"/>
+        </w:rPr>
+        <w:t xml:space="preserve"> </w:t>
+      </w:r>
+      <w:r>
+        <w:rPr>
+          <w:rFonts w:eastAsia="Times New Roman"/>
+          <w:lang w:val="en-US"/>
+        </w:rPr>
+        <w:t xml:space="preserve">the last 24 hours (D+1). </w:t>
+      </w:r>
     </w:p>
     <w:p>
       <w:pPr>
@@ -153,103 +170,16 @@
     </w:p>
     <w:p>
       <w:pPr>
-        <w:pStyle w:val="Ingenmellomrom"/>
-        <w:rPr>
-          <w:rFonts w:eastAsia="Times New Roman"/>
-          <w:lang w:val="en-US"/>
-        </w:rPr>
-      </w:pPr>
-      <w:r>
-        <w:rPr>
-          <w:rFonts w:eastAsia="Times New Roman"/>
-          <w:lang w:val="en-US"/>
-        </w:rPr>
-        <w:t>VID have divided the area of operations (AOR) in two sectors, and will report on the two sectors, sector NORTH and sector SOUTH.</w:t>
-      </w:r>
-    </w:p>
-    <w:p>
-      <w:pPr>
-        <w:pStyle w:val="Ingenmellomrom"/>
-        <w:rPr>
-          <w:rFonts w:eastAsia="Times New Roman"/>
-          <w:lang w:val="en-US"/>
-        </w:rPr>
-      </w:pPr>
-    </w:p>
-    <w:p>
-      <w:pPr>
-        <w:pStyle w:val="Ingenmellomrom"/>
-        <w:rPr>
-          <w:rFonts w:eastAsia="Times New Roman"/>
-          <w:lang w:val="en-US"/>
-        </w:rPr>
-      </w:pPr>
-      <w:r>
-        <w:rPr>
-          <w:rFonts w:eastAsia="Times New Roman"/>
-          <w:lang w:val="en-US"/>
-        </w:rPr>
-        <w:t xml:space="preserve"> </w:t>
-      </w:r>
-    </w:p>
-    <w:p>
-      <w:pPr>
         <w:pStyle w:val="Overskrift1"/>
         <w:rPr>
-          <w:rFonts w:eastAsia="Times New Roman"/>
-          <w:lang w:val="en-US"/>
-        </w:rPr>
-      </w:pPr>
-      <w:r>
-        <w:rPr>
-          <w:rFonts w:eastAsia="Times New Roman"/>
-          <w:lang w:val="en-US"/>
-        </w:rPr>
-        <w:t>Sector NORTH</w:t>
-      </w:r>
-    </w:p>
-    <w:p>
-      <w:pPr>
-        <w:pStyle w:val="Ingenmellomrom"/>
-        <w:rPr>
-          <w:lang w:val="en-US"/>
-        </w:rPr>
-      </w:pPr>
-    </w:p>
-    <w:p>
-      <w:pPr>
-        <w:pStyle w:val="Overskrift1"/>
-        <w:rPr>
-          <w:lang w:val="en-US"/>
-        </w:rPr>
-      </w:pPr>
-      <w:r>
-        <w:rPr>
-          <w:lang w:val="en-US"/>
-        </w:rPr>
-        <w:t>Sector SOUTH</w:t>
-      </w:r>
-    </w:p>
-    <w:p>
-      <w:pPr>
-        <w:pStyle w:val="Ingenmellomrom"/>
-        <w:rPr>
-          <w:lang w:val="en-US"/>
-        </w:rPr>
-      </w:pPr>
-    </w:p>
-    <w:p>
-      <w:pPr>
-        <w:pStyle w:val="Overskrift1"/>
-        <w:rPr>
-          <w:lang w:val="en-US"/>
-        </w:rPr>
-      </w:pPr>
-      <w:r>
-        <w:rPr>
-          <w:lang w:val="en-US"/>
-        </w:rPr>
-        <w:t>General information</w:t>
+          <w:lang w:val="en-US"/>
+        </w:rPr>
+      </w:pPr>
+      <w:r>
+        <w:rPr>
+          <w:lang w:val="en-US"/>
+        </w:rPr>
+        <w:t>Intelligence</w:t>
       </w:r>
     </w:p>
     <w:p>
@@ -281,7 +211,27 @@
         <w:rPr>
           <w:lang w:val="en-US"/>
         </w:rPr>
-        <w:t>NSTR</w:t>
+        <w:t>Syrian Air Force suffered losses the last 24 hours, and this have been a major concern. However, the Syrian Air Force was also able to down CJTF assets, and this is what is being highlighte</w:t>
+      </w:r>
+      <w:r>
+        <w:rPr>
+          <w:lang w:val="en-US"/>
+        </w:rPr>
+        <w:t xml:space="preserve">d for the entire </w:t>
+      </w:r>
+      <w:proofErr w:type="spellStart"/>
+      <w:r>
+        <w:rPr>
+          <w:lang w:val="en-US"/>
+        </w:rPr>
+        <w:t>airforce</w:t>
+      </w:r>
+      <w:proofErr w:type="spellEnd"/>
+      <w:r>
+        <w:rPr>
+          <w:lang w:val="en-US"/>
+        </w:rPr>
+        <w:t xml:space="preserve"> to boost their morale.</w:t>
       </w:r>
     </w:p>
     <w:p>
@@ -318,6 +268,7 @@
           <w:lang w:val="en-US"/>
         </w:rPr>
       </w:pPr>
+      <w:proofErr w:type="gramStart"/>
       <w:r>
         <w:rPr>
           <w:lang w:val="en-US"/>
@@ -335,16 +286,15 @@
         <w:rPr>
           <w:lang w:val="en-US"/>
         </w:rPr>
-        <w:t xml:space="preserve"> Patrol Boat Squadron, assessed to still be at port in </w:t>
-      </w:r>
-      <w:proofErr w:type="spellStart"/>
-      <w:r>
-        <w:rPr>
-          <w:lang w:val="en-US"/>
-        </w:rPr>
-        <w:t>Latakia</w:t>
-      </w:r>
-      <w:proofErr w:type="spellEnd"/>
+        <w:t xml:space="preserve"> Patrol Boat Squadron,</w:t>
+      </w:r>
+      <w:proofErr w:type="gramEnd"/>
+      <w:r>
+        <w:rPr>
+          <w:lang w:val="en-US"/>
+        </w:rPr>
+        <w:t xml:space="preserve"> assessed to still be at port in Latakia</w:t>
+      </w:r>
       <w:r>
         <w:rPr>
           <w:lang w:val="en-US"/>
@@ -354,6 +304,15 @@
     </w:p>
     <w:p>
       <w:pPr>
+        <w:pStyle w:val="Ingenmellomrom"/>
+        <w:ind w:left="720"/>
+        <w:rPr>
+          <w:lang w:val="en-US"/>
+        </w:rPr>
+      </w:pPr>
+    </w:p>
+    <w:p>
+      <w:pPr>
         <w:pStyle w:val="Overskrift2"/>
         <w:rPr>
           <w:lang w:val="en-US"/>
@@ -363,7 +322,6 @@
         <w:rPr>
           <w:lang w:val="en-US"/>
         </w:rPr>
-        <w:lastRenderedPageBreak/>
         <w:t>Ground</w:t>
       </w:r>
     </w:p>
@@ -409,35 +367,7 @@
         <w:rPr>
           <w:lang w:val="en-US"/>
         </w:rPr>
-        <w:t xml:space="preserve">Reporting has picked up significant communications traffic after strikes at Syrian Army HQ. Reporting indicates the HQ’s were badly damaged and the Syrian Army </w:t>
-      </w:r>
-      <w:proofErr w:type="gramStart"/>
-      <w:r>
-        <w:rPr>
-          <w:lang w:val="en-US"/>
-        </w:rPr>
-        <w:t>are</w:t>
-      </w:r>
-      <w:proofErr w:type="gramEnd"/>
-      <w:r>
-        <w:rPr>
-          <w:lang w:val="en-US"/>
-        </w:rPr>
-        <w:t xml:space="preserve"> unable to use them for its function. Reporting also indicate movement </w:t>
-      </w:r>
-      <w:proofErr w:type="gramStart"/>
-      <w:r>
-        <w:rPr>
-          <w:lang w:val="en-US"/>
-        </w:rPr>
-        <w:t>of  key</w:t>
-      </w:r>
-      <w:proofErr w:type="gramEnd"/>
-      <w:r>
-        <w:rPr>
-          <w:lang w:val="en-US"/>
-        </w:rPr>
-        <w:t xml:space="preserve"> </w:t>
+        <w:t xml:space="preserve">Reporting has picked up significant communications traffic after strikes at Syrian Army HQ. Reporting indicates the HQ’s were badly damaged and the Syrian Army are unable to use them for its function. Reporting also indicate movement of key </w:t>
       </w:r>
       <w:r>
         <w:rPr>
@@ -486,21 +416,7 @@
         <w:rPr>
           <w:lang w:val="en-US"/>
         </w:rPr>
-        <w:t xml:space="preserve"> and equipment to backup headquarter. It is likely that the strike reduced the ability to conduct its function, however, part of the function of </w:t>
-      </w:r>
-      <w:proofErr w:type="gramStart"/>
-      <w:r>
-        <w:rPr>
-          <w:lang w:val="en-US"/>
-        </w:rPr>
-        <w:t>the headquarter</w:t>
-      </w:r>
-      <w:proofErr w:type="gramEnd"/>
-      <w:r>
-        <w:rPr>
-          <w:lang w:val="en-US"/>
-        </w:rPr>
-        <w:t xml:space="preserve"> is likely operational or under establishment in the backup headquarter. </w:t>
+        <w:t xml:space="preserve"> and equipment to backup headquarter. It is likely that the strike reduced the ability to conduct its function, however, part of the function of the headquarter is likely operational or under establishment in the backup headquarter. </w:t>
       </w:r>
     </w:p>
     <w:p>
@@ -514,6 +430,7 @@
         <w:rPr>
           <w:lang w:val="en-US"/>
         </w:rPr>
+        <w:lastRenderedPageBreak/>
         <w:t>Political</w:t>
       </w:r>
     </w:p>
@@ -550,7 +467,30 @@
         <w:rPr>
           <w:lang w:val="en-US"/>
         </w:rPr>
-        <w:t>Syrian officials have been expressing major concerns with the current supply of A-A munitions and aircraft.</w:t>
+        <w:t>Syrian officials have been expressing concerns with the current supply of A-A munitions and aircraft after initial attacks from the western coalition.</w:t>
+      </w:r>
+    </w:p>
+    <w:p>
+      <w:pPr>
+        <w:pStyle w:val="Ingenmellomrom"/>
+        <w:ind w:left="720"/>
+        <w:rPr>
+          <w:lang w:val="en-US"/>
+        </w:rPr>
+      </w:pPr>
+    </w:p>
+    <w:p>
+      <w:pPr>
+        <w:pStyle w:val="Overskrift3"/>
+        <w:rPr>
+          <w:lang w:val="en-US"/>
+        </w:rPr>
+      </w:pPr>
+      <w:r>
+        <w:rPr>
+          <w:lang w:val="en-US"/>
+        </w:rPr>
+        <w:t>Lack of certain Surface to Air Missiles</w:t>
       </w:r>
     </w:p>
     <w:p>
@@ -581,35 +521,37 @@
         <w:rPr>
           <w:lang w:val="en-US"/>
         </w:rPr>
-        <w:t xml:space="preserve"> Corps area) due to lack of resupply of missiles. </w:t>
-      </w:r>
-      <w:proofErr w:type="gramStart"/>
-      <w:r>
-        <w:rPr>
-          <w:lang w:val="en-US"/>
-        </w:rPr>
-        <w:t>Syrian officials is</w:t>
-      </w:r>
-      <w:proofErr w:type="gramEnd"/>
-      <w:r>
-        <w:rPr>
-          <w:lang w:val="en-US"/>
-        </w:rPr>
-        <w:t xml:space="preserve"> likely to increase their effort to produce surface to air missiles.</w:t>
-      </w:r>
-    </w:p>
-    <w:p>
-      <w:pPr>
-        <w:pStyle w:val="Overskrift3"/>
-        <w:rPr>
-          <w:lang w:val="en-US"/>
-        </w:rPr>
-      </w:pPr>
-      <w:r>
-        <w:rPr>
-          <w:lang w:val="en-US"/>
-        </w:rPr>
-        <w:t>Arms deal between Syria and Russia</w:t>
+        <w:t xml:space="preserve"> Corps area) due to l</w:t>
+      </w:r>
+      <w:r>
+        <w:rPr>
+          <w:lang w:val="en-US"/>
+        </w:rPr>
+        <w:t xml:space="preserve">a </w:t>
+      </w:r>
+      <w:r>
+        <w:rPr>
+          <w:lang w:val="en-US"/>
+        </w:rPr>
+        <w:t>ack of resupply of</w:t>
+      </w:r>
+      <w:r>
+        <w:rPr>
+          <w:lang w:val="en-US"/>
+        </w:rPr>
+        <w:t xml:space="preserve"> </w:t>
+      </w:r>
+      <w:r>
+        <w:rPr>
+          <w:lang w:val="en-US"/>
+        </w:rPr>
+        <w:t>9M331</w:t>
+      </w:r>
+      <w:r>
+        <w:rPr>
+          <w:lang w:val="en-US"/>
+        </w:rPr>
+        <w:t xml:space="preserve"> missiles. </w:t>
       </w:r>
     </w:p>
     <w:p>
@@ -625,9 +567,61 @@
       </w:pPr>
       <w:r>
         <w:rPr>
-          <w:lang w:val="en-US"/>
-        </w:rPr>
-        <w:t>Syrian officials and Russia have for the last weeks been in negotiating process for a deal of buying MiG-29 aircrafts from Russia to Syria.</w:t>
+          <w:b/>
+          <w:bCs/>
+          <w:lang w:val="en-US"/>
+        </w:rPr>
+        <w:t>ASSESSMENT:</w:t>
+      </w:r>
+      <w:r>
+        <w:rPr>
+          <w:lang w:val="en-US"/>
+        </w:rPr>
+        <w:t xml:space="preserve"> </w:t>
+      </w:r>
+      <w:r>
+        <w:rPr>
+          <w:lang w:val="en-US"/>
+        </w:rPr>
+        <w:t xml:space="preserve">Syrian officials </w:t>
+      </w:r>
+      <w:r>
+        <w:rPr>
+          <w:lang w:val="en-US"/>
+        </w:rPr>
+        <w:t>will</w:t>
+      </w:r>
+      <w:r>
+        <w:rPr>
+          <w:lang w:val="en-US"/>
+        </w:rPr>
+        <w:t xml:space="preserve"> likely </w:t>
+      </w:r>
+      <w:r>
+        <w:rPr>
+          <w:lang w:val="en-US"/>
+        </w:rPr>
+        <w:t xml:space="preserve">try </w:t>
+      </w:r>
+      <w:r>
+        <w:rPr>
+          <w:lang w:val="en-US"/>
+        </w:rPr>
+        <w:t>to increase their effort to produce surface to air missiles.</w:t>
+      </w:r>
+    </w:p>
+    <w:p>
+      <w:pPr>
+        <w:pStyle w:val="Overskrift3"/>
+        <w:rPr>
+          <w:lang w:val="en-US"/>
+        </w:rPr>
+      </w:pPr>
+      <w:r>
+        <w:rPr>
+          <w:lang w:val="en-US"/>
+        </w:rPr>
+        <w:t>Arms deal between Syria and Russia</w:t>
       </w:r>
     </w:p>
     <w:p>
@@ -643,32 +637,108 @@
       </w:pPr>
       <w:r>
         <w:rPr>
-          <w:b/>
-          <w:lang w:val="en-US"/>
-        </w:rPr>
-        <w:t>ASSESSMENT:</w:t>
-      </w:r>
-      <w:r>
-        <w:rPr>
-          <w:lang w:val="en-US"/>
-        </w:rPr>
-        <w:t xml:space="preserve">  It is likely that Russian interests are threatened by a collapse of Syria, and it is likely that Russia is willing to support Syria if the Syrian regime is about to collapse.  It is an even chance that </w:t>
-      </w:r>
-      <w:r>
-        <w:rPr>
-          <w:lang w:val="en-US"/>
-        </w:rPr>
-        <w:t>an</w:t>
-      </w:r>
-      <w:r>
-        <w:rPr>
-          <w:lang w:val="en-US"/>
-        </w:rPr>
-        <w:t xml:space="preserve"> agreement between Russia and Syria on the purchase of MiG-29 aircraft is being signed within the next month.</w:t>
+          <w:lang w:val="en-US"/>
+        </w:rPr>
+        <w:t>Syrian officials and Russia have for the last weeks been in negotiating process for a deal of buying MiG-29 aircrafts from Russia to Syria.</w:t>
       </w:r>
     </w:p>
     <w:p>
       <w:pPr>
+        <w:pStyle w:val="Ingenmellomrom"/>
+        <w:numPr>
+          <w:ilvl w:val="0"/>
+          <w:numId w:val="27"/>
+        </w:numPr>
+        <w:rPr>
+          <w:lang w:val="en-US"/>
+        </w:rPr>
+      </w:pPr>
+      <w:r>
+        <w:rPr>
+          <w:b/>
+          <w:lang w:val="en-US"/>
+        </w:rPr>
+        <w:t>ASSESSMENT:</w:t>
+      </w:r>
+      <w:r>
+        <w:rPr>
+          <w:lang w:val="en-US"/>
+        </w:rPr>
+        <w:t xml:space="preserve">  It is likely that Russian interests are threatened by a collapse of Syria, and it is likely that Russia is willing to support Syria if the Syrian regime is about to collapse.  It is an even chance that </w:t>
+      </w:r>
+      <w:r>
+        <w:rPr>
+          <w:lang w:val="en-US"/>
+        </w:rPr>
+        <w:t>an</w:t>
+      </w:r>
+      <w:r>
+        <w:rPr>
+          <w:lang w:val="en-US"/>
+        </w:rPr>
+        <w:t xml:space="preserve"> agreement between Russia and Syria on the purchase of MiG-29 aircraft is being signed within the next month.</w:t>
+      </w:r>
+    </w:p>
+    <w:p>
+      <w:pPr>
+        <w:pStyle w:val="Overskrift3"/>
+        <w:rPr>
+          <w:lang w:val="en-US"/>
+        </w:rPr>
+      </w:pPr>
+      <w:r>
+        <w:rPr>
+          <w:lang w:val="en-US"/>
+        </w:rPr>
+        <w:t>Syrian downing of CJTF assets</w:t>
+      </w:r>
+    </w:p>
+    <w:p>
+      <w:pPr>
+        <w:pStyle w:val="Ingenmellomrom"/>
+        <w:numPr>
+          <w:ilvl w:val="0"/>
+          <w:numId w:val="27"/>
+        </w:numPr>
+        <w:rPr>
+          <w:lang w:val="en-US"/>
+        </w:rPr>
+      </w:pPr>
+      <w:r>
+        <w:rPr>
+          <w:lang w:val="en-US"/>
+        </w:rPr>
+        <w:t>The Syrian Air Force was able to down CJTF air assets. This have been highlighted in the Syrian media and have been used to boost the morale of the population, and increase the standing of the Syrian Armed Forces as a protector of the Syrian homeland</w:t>
+      </w:r>
+    </w:p>
+    <w:p>
+      <w:pPr>
+        <w:pStyle w:val="Ingenmellomrom"/>
+        <w:numPr>
+          <w:ilvl w:val="0"/>
+          <w:numId w:val="27"/>
+        </w:numPr>
+        <w:rPr>
+          <w:lang w:val="en-US"/>
+        </w:rPr>
+      </w:pPr>
+      <w:r>
+        <w:rPr>
+          <w:b/>
+          <w:bCs/>
+          <w:lang w:val="en-US"/>
+        </w:rPr>
+        <w:t>ASSESSMENT:</w:t>
+      </w:r>
+      <w:r>
+        <w:rPr>
+          <w:lang w:val="en-US"/>
+        </w:rPr>
+        <w:t xml:space="preserve"> It is likely that Syria will use any opportunity available to discredit CJTF forces while boosting Syrian morale. It is also likely that Syria will provoke or create situations that can be exploited.</w:t>
+      </w:r>
+    </w:p>
+    <w:p>
+      <w:pPr>
         <w:pStyle w:val="Overskrift1"/>
         <w:rPr>
           <w:lang w:val="en-US"/>
@@ -678,8 +748,22 @@
         <w:rPr>
           <w:lang w:val="en-US"/>
         </w:rPr>
+        <w:t xml:space="preserve">VID </w:t>
+      </w:r>
+      <w:r>
+        <w:rPr>
+          <w:lang w:val="en-US"/>
+        </w:rPr>
         <w:t>Information gaps</w:t>
       </w:r>
+    </w:p>
+    <w:p>
+      <w:pPr>
+        <w:pStyle w:val="Ingenmellomrom"/>
+        <w:rPr>
+          <w:lang w:val="en-US"/>
+        </w:rPr>
+      </w:pPr>
     </w:p>
     <w:p>
       <w:pPr>
@@ -714,7 +798,21 @@
         <w:rPr>
           <w:lang w:val="en-US"/>
         </w:rPr>
-        <w:t xml:space="preserve">What is the status of Syrian Air Force </w:t>
+        <w:t xml:space="preserve">What is the status of Syrian Air </w:t>
+      </w:r>
+      <w:proofErr w:type="gramStart"/>
+      <w:r>
+        <w:rPr>
+          <w:lang w:val="en-US"/>
+        </w:rPr>
+        <w:t>Force</w:t>
+      </w:r>
+      <w:proofErr w:type="gramEnd"/>
+      <w:r>
+        <w:rPr>
+          <w:lang w:val="en-US"/>
+        </w:rPr>
+        <w:t xml:space="preserve"> </w:t>
       </w:r>
     </w:p>
     <w:p>
@@ -818,7 +916,21 @@
         <w:rPr>
           <w:lang w:val="en-US"/>
         </w:rPr>
-        <w:t xml:space="preserve"> a major Syrian offensive. Which direction?)</w:t>
+        <w:t xml:space="preserve"> a major Syrian </w:t>
+      </w:r>
+      <w:proofErr w:type="gramStart"/>
+      <w:r>
+        <w:rPr>
+          <w:lang w:val="en-US"/>
+        </w:rPr>
+        <w:t>offensive.</w:t>
+      </w:r>
+      <w:proofErr w:type="gramEnd"/>
+      <w:r>
+        <w:rPr>
+          <w:lang w:val="en-US"/>
+        </w:rPr>
+        <w:t xml:space="preserve"> Which direction?)</w:t>
       </w:r>
     </w:p>
     <w:p>
@@ -854,21 +966,7 @@
         <w:rPr>
           <w:lang w:val="en-US"/>
         </w:rPr>
-        <w:t xml:space="preserve">Is there presence of Russian forces in either </w:t>
-      </w:r>
-      <w:proofErr w:type="spellStart"/>
-      <w:r>
-        <w:rPr>
-          <w:lang w:val="en-US"/>
-        </w:rPr>
-        <w:t>Tartus</w:t>
-      </w:r>
-      <w:proofErr w:type="spellEnd"/>
-      <w:r>
-        <w:rPr>
-          <w:lang w:val="en-US"/>
-        </w:rPr>
-        <w:t xml:space="preserve"> or </w:t>
+        <w:t xml:space="preserve">Is there presence of Russian forces in either Tartus or </w:t>
       </w:r>
       <w:proofErr w:type="spellStart"/>
       <w:r>
@@ -970,7 +1068,7 @@
 </file>
 
 <file path=word/endnotes.xml><?xml version="1.0" encoding="utf-8"?>
-<w:endnotes xmlns:ve="http://schemas.openxmlformats.org/markup-compatibility/2006" xmlns:o="urn:schemas-microsoft-com:office:office" xmlns:r="http://schemas.openxmlformats.org/officeDocument/2006/relationships" xmlns:m="http://schemas.openxmlformats.org/officeDocument/2006/math" xmlns:v="urn:schemas-microsoft-com:vml" xmlns:wp="http://schemas.openxmlformats.org/drawingml/2006/wordprocessingDrawing" xmlns:w10="urn:schemas-microsoft-com:office:word" xmlns:w="http://schemas.openxmlformats.org/wordprocessingml/2006/main" xmlns:wne="http://schemas.microsoft.com/office/word/2006/wordml">
+<w:endnotes xmlns:wpc="http://schemas.microsoft.com/office/word/2010/wordprocessingCanvas" xmlns:cx="http://schemas.microsoft.com/office/drawing/2014/chartex" xmlns:cx1="http://schemas.microsoft.com/office/drawing/2015/9/8/chartex" xmlns:cx2="http://schemas.microsoft.com/office/drawing/2015/10/21/chartex" xmlns:cx3="http://schemas.microsoft.com/office/drawing/2016/5/9/chartex" xmlns:cx4="http://schemas.microsoft.com/office/drawing/2016/5/10/chartex" xmlns:cx5="http://schemas.microsoft.com/office/drawing/2016/5/11/chartex" xmlns:cx6="http://schemas.microsoft.com/office/drawing/2016/5/12/chartex" xmlns:cx7="http://schemas.microsoft.com/office/drawing/2016/5/13/chartex" xmlns:cx8="http://schemas.microsoft.com/office/drawing/2016/5/14/chartex" xmlns:mc="http://schemas.openxmlformats.org/markup-compatibility/2006" xmlns:aink="http://schemas.microsoft.com/office/drawing/2016/ink" xmlns:am3d="http://schemas.microsoft.com/office/drawing/2017/model3d" xmlns:o="urn:schemas-microsoft-com:office:office" xmlns:r="http://schemas.openxmlformats.org/officeDocument/2006/relationships" xmlns:m="http://schemas.openxmlformats.org/officeDocument/2006/math" xmlns:v="urn:schemas-microsoft-com:vml" xmlns:wp14="http://schemas.microsoft.com/office/word/2010/wordprocessingDrawing" xmlns:wp="http://schemas.openxmlformats.org/drawingml/2006/wordprocessingDrawing" xmlns:w10="urn:schemas-microsoft-com:office:word" xmlns:w="http://schemas.openxmlformats.org/wordprocessingml/2006/main" xmlns:w14="http://schemas.microsoft.com/office/word/2010/wordml" xmlns:w15="http://schemas.microsoft.com/office/word/2012/wordml" xmlns:w16cex="http://schemas.microsoft.com/office/word/2018/wordml/cex" xmlns:w16cid="http://schemas.microsoft.com/office/word/2016/wordml/cid" xmlns:w16="http://schemas.microsoft.com/office/word/2018/wordml" xmlns:w16se="http://schemas.microsoft.com/office/word/2015/wordml/symex" xmlns:wpg="http://schemas.microsoft.com/office/word/2010/wordprocessingGroup" xmlns:wpi="http://schemas.microsoft.com/office/word/2010/wordprocessingInk" xmlns:wne="http://schemas.microsoft.com/office/word/2006/wordml" xmlns:wps="http://schemas.microsoft.com/office/word/2010/wordprocessingShape" mc:Ignorable="w14 w15 w16se w16cid w16 w16cex wp14">
   <w:endnote w:type="separator" w:id="-1">
     <w:p>
       <w:pPr>
@@ -995,7 +1093,7 @@
 </file>
 
 <file path=word/footer1.xml><?xml version="1.0" encoding="utf-8"?>
-<w:ftr xmlns:ve="http://schemas.openxmlformats.org/markup-compatibility/2006" xmlns:o="urn:schemas-microsoft-com:office:office" xmlns:r="http://schemas.openxmlformats.org/officeDocument/2006/relationships" xmlns:m="http://schemas.openxmlformats.org/officeDocument/2006/math" xmlns:v="urn:schemas-microsoft-com:vml" xmlns:wp="http://schemas.openxmlformats.org/drawingml/2006/wordprocessingDrawing" xmlns:w10="urn:schemas-microsoft-com:office:word" xmlns:w="http://schemas.openxmlformats.org/wordprocessingml/2006/main" xmlns:wne="http://schemas.microsoft.com/office/word/2006/wordml">
+<w:ftr xmlns:wpc="http://schemas.microsoft.com/office/word/2010/wordprocessingCanvas" xmlns:cx="http://schemas.microsoft.com/office/drawing/2014/chartex" xmlns:cx1="http://schemas.microsoft.com/office/drawing/2015/9/8/chartex" xmlns:cx2="http://schemas.microsoft.com/office/drawing/2015/10/21/chartex" xmlns:cx3="http://schemas.microsoft.com/office/drawing/2016/5/9/chartex" xmlns:cx4="http://schemas.microsoft.com/office/drawing/2016/5/10/chartex" xmlns:cx5="http://schemas.microsoft.com/office/drawing/2016/5/11/chartex" xmlns:cx6="http://schemas.microsoft.com/office/drawing/2016/5/12/chartex" xmlns:cx7="http://schemas.microsoft.com/office/drawing/2016/5/13/chartex" xmlns:cx8="http://schemas.microsoft.com/office/drawing/2016/5/14/chartex" xmlns:mc="http://schemas.openxmlformats.org/markup-compatibility/2006" xmlns:aink="http://schemas.microsoft.com/office/drawing/2016/ink" xmlns:am3d="http://schemas.microsoft.com/office/drawing/2017/model3d" xmlns:o="urn:schemas-microsoft-com:office:office" xmlns:r="http://schemas.openxmlformats.org/officeDocument/2006/relationships" xmlns:m="http://schemas.openxmlformats.org/officeDocument/2006/math" xmlns:v="urn:schemas-microsoft-com:vml" xmlns:wp14="http://schemas.microsoft.com/office/word/2010/wordprocessingDrawing" xmlns:wp="http://schemas.openxmlformats.org/drawingml/2006/wordprocessingDrawing" xmlns:w10="urn:schemas-microsoft-com:office:word" xmlns:w="http://schemas.openxmlformats.org/wordprocessingml/2006/main" xmlns:w14="http://schemas.microsoft.com/office/word/2010/wordml" xmlns:w15="http://schemas.microsoft.com/office/word/2012/wordml" xmlns:w16cex="http://schemas.microsoft.com/office/word/2018/wordml/cex" xmlns:w16cid="http://schemas.microsoft.com/office/word/2016/wordml/cid" xmlns:w16="http://schemas.microsoft.com/office/word/2018/wordml" xmlns:w16se="http://schemas.microsoft.com/office/word/2015/wordml/symex" xmlns:wpg="http://schemas.microsoft.com/office/word/2010/wordprocessingGroup" xmlns:wpi="http://schemas.microsoft.com/office/word/2010/wordprocessingInk" xmlns:wne="http://schemas.microsoft.com/office/word/2006/wordml" xmlns:wps="http://schemas.microsoft.com/office/word/2010/wordprocessingShape" mc:Ignorable="w14 w15 w16se w16cid w16 w16cex wp14">
   <w:p>
     <w:pPr>
       <w:pStyle w:val="Bunntekst"/>
@@ -1044,7 +1142,7 @@
 </file>
 
 <file path=word/footnotes.xml><?xml version="1.0" encoding="utf-8"?>
-<w:footnotes xmlns:ve="http://schemas.openxmlformats.org/markup-compatibility/2006" xmlns:o="urn:schemas-microsoft-com:office:office" xmlns:r="http://schemas.openxmlformats.org/officeDocument/2006/relationships" xmlns:m="http://schemas.openxmlformats.org/officeDocument/2006/math" xmlns:v="urn:schemas-microsoft-com:vml" xmlns:wp="http://schemas.openxmlformats.org/drawingml/2006/wordprocessingDrawing" xmlns:w10="urn:schemas-microsoft-com:office:word" xmlns:w="http://schemas.openxmlformats.org/wordprocessingml/2006/main" xmlns:wne="http://schemas.microsoft.com/office/word/2006/wordml">
+<w:footnotes xmlns:wpc="http://schemas.microsoft.com/office/word/2010/wordprocessingCanvas" xmlns:cx="http://schemas.microsoft.com/office/drawing/2014/chartex" xmlns:cx1="http://schemas.microsoft.com/office/drawing/2015/9/8/chartex" xmlns:cx2="http://schemas.microsoft.com/office/drawing/2015/10/21/chartex" xmlns:cx3="http://schemas.microsoft.com/office/drawing/2016/5/9/chartex" xmlns:cx4="http://schemas.microsoft.com/office/drawing/2016/5/10/chartex" xmlns:cx5="http://schemas.microsoft.com/office/drawing/2016/5/11/chartex" xmlns:cx6="http://schemas.microsoft.com/office/drawing/2016/5/12/chartex" xmlns:cx7="http://schemas.microsoft.com/office/drawing/2016/5/13/chartex" xmlns:cx8="http://schemas.microsoft.com/office/drawing/2016/5/14/chartex" xmlns:mc="http://schemas.openxmlformats.org/markup-compatibility/2006" xmlns:aink="http://schemas.microsoft.com/office/drawing/2016/ink" xmlns:am3d="http://schemas.microsoft.com/office/drawing/2017/model3d" xmlns:o="urn:schemas-microsoft-com:office:office" xmlns:r="http://schemas.openxmlformats.org/officeDocument/2006/relationships" xmlns:m="http://schemas.openxmlformats.org/officeDocument/2006/math" xmlns:v="urn:schemas-microsoft-com:vml" xmlns:wp14="http://schemas.microsoft.com/office/word/2010/wordprocessingDrawing" xmlns:wp="http://schemas.openxmlformats.org/drawingml/2006/wordprocessingDrawing" xmlns:w10="urn:schemas-microsoft-com:office:word" xmlns:w="http://schemas.openxmlformats.org/wordprocessingml/2006/main" xmlns:w14="http://schemas.microsoft.com/office/word/2010/wordml" xmlns:w15="http://schemas.microsoft.com/office/word/2012/wordml" xmlns:w16cex="http://schemas.microsoft.com/office/word/2018/wordml/cex" xmlns:w16cid="http://schemas.microsoft.com/office/word/2016/wordml/cid" xmlns:w16="http://schemas.microsoft.com/office/word/2018/wordml" xmlns:w16se="http://schemas.microsoft.com/office/word/2015/wordml/symex" xmlns:wpg="http://schemas.microsoft.com/office/word/2010/wordprocessingGroup" xmlns:wpi="http://schemas.microsoft.com/office/word/2010/wordprocessingInk" xmlns:wne="http://schemas.microsoft.com/office/word/2006/wordml" xmlns:wps="http://schemas.microsoft.com/office/word/2010/wordprocessingShape" mc:Ignorable="w14 w15 w16se w16cid w16 w16cex wp14">
   <w:footnote w:type="separator" w:id="-1">
     <w:p>
       <w:pPr>
@@ -1069,7 +1167,7 @@
 </file>
 
 <file path=word/header1.xml><?xml version="1.0" encoding="utf-8"?>
-<w:hdr xmlns:ve="http://schemas.openxmlformats.org/markup-compatibility/2006" xmlns:o="urn:schemas-microsoft-com:office:office" xmlns:r="http://schemas.openxmlformats.org/officeDocument/2006/relationships" xmlns:m="http://schemas.openxmlformats.org/officeDocument/2006/math" xmlns:v="urn:schemas-microsoft-com:vml" xmlns:wp="http://schemas.openxmlformats.org/drawingml/2006/wordprocessingDrawing" xmlns:w10="urn:schemas-microsoft-com:office:word" xmlns:w="http://schemas.openxmlformats.org/wordprocessingml/2006/main" xmlns:wne="http://schemas.microsoft.com/office/word/2006/wordml">
+<w:hdr xmlns:wpc="http://schemas.microsoft.com/office/word/2010/wordprocessingCanvas" xmlns:cx="http://schemas.microsoft.com/office/drawing/2014/chartex" xmlns:cx1="http://schemas.microsoft.com/office/drawing/2015/9/8/chartex" xmlns:cx2="http://schemas.microsoft.com/office/drawing/2015/10/21/chartex" xmlns:cx3="http://schemas.microsoft.com/office/drawing/2016/5/9/chartex" xmlns:cx4="http://schemas.microsoft.com/office/drawing/2016/5/10/chartex" xmlns:cx5="http://schemas.microsoft.com/office/drawing/2016/5/11/chartex" xmlns:cx6="http://schemas.microsoft.com/office/drawing/2016/5/12/chartex" xmlns:cx7="http://schemas.microsoft.com/office/drawing/2016/5/13/chartex" xmlns:cx8="http://schemas.microsoft.com/office/drawing/2016/5/14/chartex" xmlns:mc="http://schemas.openxmlformats.org/markup-compatibility/2006" xmlns:aink="http://schemas.microsoft.com/office/drawing/2016/ink" xmlns:am3d="http://schemas.microsoft.com/office/drawing/2017/model3d" xmlns:o="urn:schemas-microsoft-com:office:office" xmlns:r="http://schemas.openxmlformats.org/officeDocument/2006/relationships" xmlns:m="http://schemas.openxmlformats.org/officeDocument/2006/math" xmlns:v="urn:schemas-microsoft-com:vml" xmlns:wp14="http://schemas.microsoft.com/office/word/2010/wordprocessingDrawing" xmlns:wp="http://schemas.openxmlformats.org/drawingml/2006/wordprocessingDrawing" xmlns:w10="urn:schemas-microsoft-com:office:word" xmlns:w="http://schemas.openxmlformats.org/wordprocessingml/2006/main" xmlns:w14="http://schemas.microsoft.com/office/word/2010/wordml" xmlns:w15="http://schemas.microsoft.com/office/word/2012/wordml" xmlns:w16cex="http://schemas.microsoft.com/office/word/2018/wordml/cex" xmlns:w16cid="http://schemas.microsoft.com/office/word/2016/wordml/cid" xmlns:w16="http://schemas.microsoft.com/office/word/2018/wordml" xmlns:w16se="http://schemas.microsoft.com/office/word/2015/wordml/symex" xmlns:wpg="http://schemas.microsoft.com/office/word/2010/wordprocessingGroup" xmlns:wpi="http://schemas.microsoft.com/office/word/2010/wordprocessingInk" xmlns:wne="http://schemas.microsoft.com/office/word/2006/wordml" xmlns:wps="http://schemas.microsoft.com/office/word/2010/wordprocessingShape" mc:Ignorable="w14 w15 w16se w16cid w16 w16cex wp14">
   <w:p>
     <w:pPr>
       <w:pStyle w:val="Topptekst"/>
@@ -1125,8 +1223,8 @@
 </file>
 
 <file path=word/numbering.xml><?xml version="1.0" encoding="utf-8"?>
-<w:numbering xmlns:ve="http://schemas.openxmlformats.org/markup-compatibility/2006" xmlns:o="urn:schemas-microsoft-com:office:office" xmlns:r="http://schemas.openxmlformats.org/officeDocument/2006/relationships" xmlns:m="http://schemas.openxmlformats.org/officeDocument/2006/math" xmlns:v="urn:schemas-microsoft-com:vml" xmlns:wp="http://schemas.openxmlformats.org/drawingml/2006/wordprocessingDrawing" xmlns:w10="urn:schemas-microsoft-com:office:word" xmlns:w="http://schemas.openxmlformats.org/wordprocessingml/2006/main" xmlns:wne="http://schemas.microsoft.com/office/word/2006/wordml">
-  <w:abstractNum w:abstractNumId="0">
+<w:numbering xmlns:wpc="http://schemas.microsoft.com/office/word/2010/wordprocessingCanvas" xmlns:cx="http://schemas.microsoft.com/office/drawing/2014/chartex" xmlns:cx1="http://schemas.microsoft.com/office/drawing/2015/9/8/chartex" xmlns:cx2="http://schemas.microsoft.com/office/drawing/2015/10/21/chartex" xmlns:cx3="http://schemas.microsoft.com/office/drawing/2016/5/9/chartex" xmlns:cx4="http://schemas.microsoft.com/office/drawing/2016/5/10/chartex" xmlns:cx5="http://schemas.microsoft.com/office/drawing/2016/5/11/chartex" xmlns:cx6="http://schemas.microsoft.com/office/drawing/2016/5/12/chartex" xmlns:cx7="http://schemas.microsoft.com/office/drawing/2016/5/13/chartex" xmlns:cx8="http://schemas.microsoft.com/office/drawing/2016/5/14/chartex" xmlns:mc="http://schemas.openxmlformats.org/markup-compatibility/2006" xmlns:aink="http://schemas.microsoft.com/office/drawing/2016/ink" xmlns:am3d="http://schemas.microsoft.com/office/drawing/2017/model3d" xmlns:o="urn:schemas-microsoft-com:office:office" xmlns:r="http://schemas.openxmlformats.org/officeDocument/2006/relationships" xmlns:m="http://schemas.openxmlformats.org/officeDocument/2006/math" xmlns:v="urn:schemas-microsoft-com:vml" xmlns:wp14="http://schemas.microsoft.com/office/word/2010/wordprocessingDrawing" xmlns:wp="http://schemas.openxmlformats.org/drawingml/2006/wordprocessingDrawing" xmlns:w10="urn:schemas-microsoft-com:office:word" xmlns:w="http://schemas.openxmlformats.org/wordprocessingml/2006/main" xmlns:w14="http://schemas.microsoft.com/office/word/2010/wordml" xmlns:w15="http://schemas.microsoft.com/office/word/2012/wordml" xmlns:w16cex="http://schemas.microsoft.com/office/word/2018/wordml/cex" xmlns:w16cid="http://schemas.microsoft.com/office/word/2016/wordml/cid" xmlns:w16="http://schemas.microsoft.com/office/word/2018/wordml" xmlns:w16se="http://schemas.microsoft.com/office/word/2015/wordml/symex" xmlns:wpg="http://schemas.microsoft.com/office/word/2010/wordprocessingGroup" xmlns:wpi="http://schemas.microsoft.com/office/word/2010/wordprocessingInk" xmlns:wne="http://schemas.microsoft.com/office/word/2006/wordml" xmlns:wps="http://schemas.microsoft.com/office/word/2010/wordprocessingShape" mc:Ignorable="w14 w15 w16se w16cid w16 w16cex wp14">
+  <w:abstractNum w:abstractNumId="0" w15:restartNumberingAfterBreak="0">
     <w:nsid w:val="0286783A"/>
     <w:multiLevelType w:val="multilevel"/>
     <w:tmpl w:val="0414001F"/>
@@ -1212,7 +1310,7 @@
       </w:pPr>
     </w:lvl>
   </w:abstractNum>
-  <w:abstractNum w:abstractNumId="1">
+  <w:abstractNum w:abstractNumId="1" w15:restartNumberingAfterBreak="0">
     <w:nsid w:val="046C5EF6"/>
     <w:multiLevelType w:val="hybridMultilevel"/>
     <w:tmpl w:val="9BE89262"/>
@@ -1325,7 +1423,7 @@
       </w:rPr>
     </w:lvl>
   </w:abstractNum>
-  <w:abstractNum w:abstractNumId="2">
+  <w:abstractNum w:abstractNumId="2" w15:restartNumberingAfterBreak="0">
     <w:nsid w:val="04973C3A"/>
     <w:multiLevelType w:val="hybridMultilevel"/>
     <w:tmpl w:val="69763CB6"/>
@@ -1411,7 +1509,7 @@
       </w:pPr>
     </w:lvl>
   </w:abstractNum>
-  <w:abstractNum w:abstractNumId="3">
+  <w:abstractNum w:abstractNumId="3" w15:restartNumberingAfterBreak="0">
     <w:nsid w:val="07EB6340"/>
     <w:multiLevelType w:val="multilevel"/>
     <w:tmpl w:val="227A2586"/>
@@ -1497,7 +1595,7 @@
       </w:pPr>
     </w:lvl>
   </w:abstractNum>
-  <w:abstractNum w:abstractNumId="4">
+  <w:abstractNum w:abstractNumId="4" w15:restartNumberingAfterBreak="0">
     <w:nsid w:val="12F44F5F"/>
     <w:multiLevelType w:val="hybridMultilevel"/>
     <w:tmpl w:val="3EC2E766"/>
@@ -1609,7 +1707,7 @@
       </w:rPr>
     </w:lvl>
   </w:abstractNum>
-  <w:abstractNum w:abstractNumId="5">
+  <w:abstractNum w:abstractNumId="5" w15:restartNumberingAfterBreak="0">
     <w:nsid w:val="151A343C"/>
     <w:multiLevelType w:val="hybridMultilevel"/>
     <w:tmpl w:val="4DC4B470"/>
@@ -1722,7 +1820,7 @@
       </w:rPr>
     </w:lvl>
   </w:abstractNum>
-  <w:abstractNum w:abstractNumId="6">
+  <w:abstractNum w:abstractNumId="6" w15:restartNumberingAfterBreak="0">
     <w:nsid w:val="2238773D"/>
     <w:multiLevelType w:val="hybridMultilevel"/>
     <w:tmpl w:val="75EC7276"/>
@@ -1835,7 +1933,7 @@
       </w:rPr>
     </w:lvl>
   </w:abstractNum>
-  <w:abstractNum w:abstractNumId="7">
+  <w:abstractNum w:abstractNumId="7" w15:restartNumberingAfterBreak="0">
     <w:nsid w:val="2B146153"/>
     <w:multiLevelType w:val="hybridMultilevel"/>
     <w:tmpl w:val="E81C2306"/>
@@ -1948,7 +2046,7 @@
       </w:rPr>
     </w:lvl>
   </w:abstractNum>
-  <w:abstractNum w:abstractNumId="8">
+  <w:abstractNum w:abstractNumId="8" w15:restartNumberingAfterBreak="0">
     <w:nsid w:val="2B657EB6"/>
     <w:multiLevelType w:val="hybridMultilevel"/>
     <w:tmpl w:val="EA6002E6"/>
@@ -2038,7 +2136,7 @@
       </w:pPr>
     </w:lvl>
   </w:abstractNum>
-  <w:abstractNum w:abstractNumId="9">
+  <w:abstractNum w:abstractNumId="9" w15:restartNumberingAfterBreak="0">
     <w:nsid w:val="2C8A72A3"/>
     <w:multiLevelType w:val="hybridMultilevel"/>
     <w:tmpl w:val="F7D0B292"/>
@@ -2151,7 +2249,7 @@
       </w:rPr>
     </w:lvl>
   </w:abstractNum>
-  <w:abstractNum w:abstractNumId="10">
+  <w:abstractNum w:abstractNumId="10" w15:restartNumberingAfterBreak="0">
     <w:nsid w:val="2FA86E0D"/>
     <w:multiLevelType w:val="hybridMultilevel"/>
     <w:tmpl w:val="56A801DE"/>
@@ -2264,7 +2362,7 @@
       </w:rPr>
     </w:lvl>
   </w:abstractNum>
-  <w:abstractNum w:abstractNumId="11">
+  <w:abstractNum w:abstractNumId="11" w15:restartNumberingAfterBreak="0">
     <w:nsid w:val="366E4689"/>
     <w:multiLevelType w:val="hybridMultilevel"/>
     <w:tmpl w:val="9BD818D6"/>
@@ -2377,7 +2475,7 @@
       </w:rPr>
     </w:lvl>
   </w:abstractNum>
-  <w:abstractNum w:abstractNumId="12">
+  <w:abstractNum w:abstractNumId="12" w15:restartNumberingAfterBreak="0">
     <w:nsid w:val="39BE6178"/>
     <w:multiLevelType w:val="multilevel"/>
     <w:tmpl w:val="E4762DA6"/>
@@ -2494,7 +2592,7 @@
       </w:pPr>
     </w:lvl>
   </w:abstractNum>
-  <w:abstractNum w:abstractNumId="13">
+  <w:abstractNum w:abstractNumId="13" w15:restartNumberingAfterBreak="0">
     <w:nsid w:val="3CC64302"/>
     <w:multiLevelType w:val="hybridMultilevel"/>
     <w:tmpl w:val="2B105C3C"/>
@@ -2606,7 +2704,7 @@
       </w:rPr>
     </w:lvl>
   </w:abstractNum>
-  <w:abstractNum w:abstractNumId="14">
+  <w:abstractNum w:abstractNumId="14" w15:restartNumberingAfterBreak="0">
     <w:nsid w:val="420A3B66"/>
     <w:multiLevelType w:val="multilevel"/>
     <w:tmpl w:val="04A21682"/>
@@ -2704,7 +2802,7 @@
       </w:pPr>
     </w:lvl>
   </w:abstractNum>
-  <w:abstractNum w:abstractNumId="15">
+  <w:abstractNum w:abstractNumId="15" w15:restartNumberingAfterBreak="0">
     <w:nsid w:val="4D080216"/>
     <w:multiLevelType w:val="hybridMultilevel"/>
     <w:tmpl w:val="C90EB774"/>
@@ -2817,7 +2915,7 @@
       </w:rPr>
     </w:lvl>
   </w:abstractNum>
-  <w:abstractNum w:abstractNumId="16">
+  <w:abstractNum w:abstractNumId="16" w15:restartNumberingAfterBreak="0">
     <w:nsid w:val="4D811BA2"/>
     <w:multiLevelType w:val="hybridMultilevel"/>
     <w:tmpl w:val="35F084A4"/>
@@ -2930,7 +3028,7 @@
       </w:rPr>
     </w:lvl>
   </w:abstractNum>
-  <w:abstractNum w:abstractNumId="17">
+  <w:abstractNum w:abstractNumId="17" w15:restartNumberingAfterBreak="0">
     <w:nsid w:val="50D3661C"/>
     <w:multiLevelType w:val="hybridMultilevel"/>
     <w:tmpl w:val="1488231C"/>
@@ -3043,7 +3141,7 @@
       </w:rPr>
     </w:lvl>
   </w:abstractNum>
-  <w:abstractNum w:abstractNumId="18">
+  <w:abstractNum w:abstractNumId="18" w15:restartNumberingAfterBreak="0">
     <w:nsid w:val="52222624"/>
     <w:multiLevelType w:val="hybridMultilevel"/>
     <w:tmpl w:val="EBDA903E"/>
@@ -3156,7 +3254,7 @@
       </w:rPr>
     </w:lvl>
   </w:abstractNum>
-  <w:abstractNum w:abstractNumId="19">
+  <w:abstractNum w:abstractNumId="19" w15:restartNumberingAfterBreak="0">
     <w:nsid w:val="525976CB"/>
     <w:multiLevelType w:val="multilevel"/>
     <w:tmpl w:val="5D54F5A2"/>
@@ -3269,7 +3367,7 @@
       </w:pPr>
     </w:lvl>
   </w:abstractNum>
-  <w:abstractNum w:abstractNumId="20">
+  <w:abstractNum w:abstractNumId="20" w15:restartNumberingAfterBreak="0">
     <w:nsid w:val="582133D7"/>
     <w:multiLevelType w:val="hybridMultilevel"/>
     <w:tmpl w:val="A7ACF630"/>
@@ -3358,7 +3456,7 @@
       </w:pPr>
     </w:lvl>
   </w:abstractNum>
-  <w:abstractNum w:abstractNumId="21">
+  <w:abstractNum w:abstractNumId="21" w15:restartNumberingAfterBreak="0">
     <w:nsid w:val="5FD95DF6"/>
     <w:multiLevelType w:val="hybridMultilevel"/>
     <w:tmpl w:val="B1A471F6"/>
@@ -3471,7 +3569,7 @@
       </w:rPr>
     </w:lvl>
   </w:abstractNum>
-  <w:abstractNum w:abstractNumId="22">
+  <w:abstractNum w:abstractNumId="22" w15:restartNumberingAfterBreak="0">
     <w:nsid w:val="607F20A9"/>
     <w:multiLevelType w:val="hybridMultilevel"/>
     <w:tmpl w:val="53B48FA6"/>
@@ -3584,7 +3682,7 @@
       </w:rPr>
     </w:lvl>
   </w:abstractNum>
-  <w:abstractNum w:abstractNumId="23">
+  <w:abstractNum w:abstractNumId="23" w15:restartNumberingAfterBreak="0">
     <w:nsid w:val="60C7793A"/>
     <w:multiLevelType w:val="hybridMultilevel"/>
     <w:tmpl w:val="F8E65484"/>
@@ -3697,7 +3795,7 @@
       </w:rPr>
     </w:lvl>
   </w:abstractNum>
-  <w:abstractNum w:abstractNumId="24">
+  <w:abstractNum w:abstractNumId="24" w15:restartNumberingAfterBreak="0">
     <w:nsid w:val="6776756D"/>
     <w:multiLevelType w:val="hybridMultilevel"/>
     <w:tmpl w:val="9D76368E"/>
@@ -3786,7 +3884,7 @@
       </w:pPr>
     </w:lvl>
   </w:abstractNum>
-  <w:abstractNum w:abstractNumId="25">
+  <w:abstractNum w:abstractNumId="25" w15:restartNumberingAfterBreak="0">
     <w:nsid w:val="6887542B"/>
     <w:multiLevelType w:val="multilevel"/>
     <w:tmpl w:val="C9789F88"/>
@@ -3872,7 +3970,7 @@
       </w:pPr>
     </w:lvl>
   </w:abstractNum>
-  <w:abstractNum w:abstractNumId="26">
+  <w:abstractNum w:abstractNumId="26" w15:restartNumberingAfterBreak="0">
     <w:nsid w:val="70246C4D"/>
     <w:multiLevelType w:val="hybridMultilevel"/>
     <w:tmpl w:val="4816D958"/>
@@ -3985,7 +4083,7 @@
       </w:rPr>
     </w:lvl>
   </w:abstractNum>
-  <w:abstractNum w:abstractNumId="27">
+  <w:abstractNum w:abstractNumId="27" w15:restartNumberingAfterBreak="0">
     <w:nsid w:val="722C410A"/>
     <w:multiLevelType w:val="hybridMultilevel"/>
     <w:tmpl w:val="F140D2E6"/>
@@ -4075,7 +4173,7 @@
       </w:pPr>
     </w:lvl>
   </w:abstractNum>
-  <w:abstractNum w:abstractNumId="28">
+  <w:abstractNum w:abstractNumId="28" w15:restartNumberingAfterBreak="0">
     <w:nsid w:val="73FE39FB"/>
     <w:multiLevelType w:val="multilevel"/>
     <w:tmpl w:val="3126C87A"/>
@@ -4192,7 +4290,7 @@
       </w:pPr>
     </w:lvl>
   </w:abstractNum>
-  <w:abstractNum w:abstractNumId="29">
+  <w:abstractNum w:abstractNumId="29" w15:restartNumberingAfterBreak="0">
     <w:nsid w:val="7BF65D85"/>
     <w:multiLevelType w:val="hybridMultilevel"/>
     <w:tmpl w:val="CA20E9DA"/>
@@ -4399,7 +4497,7 @@
 </file>
 
 <file path=word/styles.xml><?xml version="1.0" encoding="utf-8"?>
-<w:styles xmlns:r="http://schemas.openxmlformats.org/officeDocument/2006/relationships" xmlns:w="http://schemas.openxmlformats.org/wordprocessingml/2006/main">
+<w:styles xmlns:mc="http://schemas.openxmlformats.org/markup-compatibility/2006" xmlns:r="http://schemas.openxmlformats.org/officeDocument/2006/relationships" xmlns:w="http://schemas.openxmlformats.org/wordprocessingml/2006/main" xmlns:w14="http://schemas.microsoft.com/office/word/2010/wordml" xmlns:w15="http://schemas.microsoft.com/office/word/2012/wordml" xmlns:w16cex="http://schemas.microsoft.com/office/word/2018/wordml/cex" xmlns:w16cid="http://schemas.microsoft.com/office/word/2016/wordml/cid" xmlns:w16="http://schemas.microsoft.com/office/word/2018/wordml" xmlns:w16se="http://schemas.microsoft.com/office/word/2015/wordml/symex" mc:Ignorable="w14 w15 w16se w16cid w16 w16cex">
   <w:docDefaults>
     <w:rPrDefault>
       <w:rPr>
@@ -4415,144 +4513,383 @@
       </w:pPr>
     </w:pPrDefault>
   </w:docDefaults>
-  <w:latentStyles w:defLockedState="0" w:defUIPriority="99" w:defSemiHidden="1" w:defUnhideWhenUsed="1" w:defQFormat="0" w:count="267">
-    <w:lsdException w:name="Normal" w:semiHidden="0" w:uiPriority="0" w:unhideWhenUsed="0" w:qFormat="1"/>
-    <w:lsdException w:name="heading 1" w:semiHidden="0" w:uiPriority="9" w:unhideWhenUsed="0" w:qFormat="1"/>
-    <w:lsdException w:name="heading 2" w:uiPriority="9" w:qFormat="1"/>
-    <w:lsdException w:name="heading 3" w:uiPriority="9" w:qFormat="1"/>
-    <w:lsdException w:name="heading 4" w:uiPriority="9" w:qFormat="1"/>
-    <w:lsdException w:name="heading 5" w:uiPriority="9" w:qFormat="1"/>
-    <w:lsdException w:name="heading 6" w:uiPriority="9" w:qFormat="1"/>
-    <w:lsdException w:name="heading 7" w:uiPriority="9" w:qFormat="1"/>
-    <w:lsdException w:name="heading 8" w:uiPriority="9" w:qFormat="1"/>
-    <w:lsdException w:name="heading 9" w:uiPriority="9" w:qFormat="1"/>
-    <w:lsdException w:name="toc 1" w:uiPriority="39"/>
-    <w:lsdException w:name="toc 2" w:uiPriority="39"/>
-    <w:lsdException w:name="toc 3" w:uiPriority="39"/>
-    <w:lsdException w:name="toc 4" w:uiPriority="39"/>
-    <w:lsdException w:name="toc 5" w:uiPriority="39"/>
-    <w:lsdException w:name="toc 6" w:uiPriority="39"/>
-    <w:lsdException w:name="toc 7" w:uiPriority="39"/>
-    <w:lsdException w:name="toc 8" w:uiPriority="39"/>
-    <w:lsdException w:name="toc 9" w:uiPriority="39"/>
-    <w:lsdException w:name="caption" w:uiPriority="35" w:qFormat="1"/>
-    <w:lsdException w:name="Title" w:semiHidden="0" w:uiPriority="10" w:unhideWhenUsed="0" w:qFormat="1"/>
-    <w:lsdException w:name="Default Paragraph Font" w:uiPriority="1"/>
-    <w:lsdException w:name="Subtitle" w:semiHidden="0" w:uiPriority="11" w:unhideWhenUsed="0" w:qFormat="1"/>
-    <w:lsdException w:name="Strong" w:semiHidden="0" w:uiPriority="22" w:unhideWhenUsed="0" w:qFormat="1"/>
-    <w:lsdException w:name="Emphasis" w:semiHidden="0" w:uiPriority="20" w:unhideWhenUsed="0" w:qFormat="1"/>
-    <w:lsdException w:name="Table Grid" w:semiHidden="0" w:uiPriority="59" w:unhideWhenUsed="0"/>
-    <w:lsdException w:name="Placeholder Text" w:unhideWhenUsed="0"/>
-    <w:lsdException w:name="No Spacing" w:semiHidden="0" w:uiPriority="1" w:unhideWhenUsed="0" w:qFormat="1"/>
-    <w:lsdException w:name="Light Shading" w:semiHidden="0" w:uiPriority="60" w:unhideWhenUsed="0"/>
-    <w:lsdException w:name="Light List" w:semiHidden="0" w:uiPriority="61" w:unhideWhenUsed="0"/>
-    <w:lsdException w:name="Light Grid" w:semiHidden="0" w:uiPriority="62" w:unhideWhenUsed="0"/>
-    <w:lsdException w:name="Medium Shading 1" w:semiHidden="0" w:uiPriority="63" w:unhideWhenUsed="0"/>
-    <w:lsdException w:name="Medium Shading 2" w:semiHidden="0" w:uiPriority="64" w:unhideWhenUsed="0"/>
-    <w:lsdException w:name="Medium List 1" w:semiHidden="0" w:uiPriority="65" w:unhideWhenUsed="0"/>
-    <w:lsdException w:name="Medium List 2" w:semiHidden="0" w:uiPriority="66" w:unhideWhenUsed="0"/>
-    <w:lsdException w:name="Medium Grid 1" w:semiHidden="0" w:uiPriority="67" w:unhideWhenUsed="0"/>
-    <w:lsdException w:name="Medium Grid 2" w:semiHidden="0" w:uiPriority="68" w:unhideWhenUsed="0"/>
-    <w:lsdException w:name="Medium Grid 3" w:semiHidden="0" w:uiPriority="69" w:unhideWhenUsed="0"/>
-    <w:lsdException w:name="Dark List" w:semiHidden="0" w:uiPriority="70" w:unhideWhenUsed="0"/>
-    <w:lsdException w:name="Colorful Shading" w:semiHidden="0" w:uiPriority="71" w:unhideWhenUsed="0"/>
-    <w:lsdException w:name="Colorful List" w:semiHidden="0" w:uiPriority="72" w:unhideWhenUsed="0"/>
-    <w:lsdException w:name="Colorful Grid" w:semiHidden="0" w:uiPriority="73" w:unhideWhenUsed="0"/>
-    <w:lsdException w:name="Light Shading Accent 1" w:semiHidden="0" w:uiPriority="60" w:unhideWhenUsed="0"/>
-    <w:lsdException w:name="Light List Accent 1" w:semiHidden="0" w:uiPriority="61" w:unhideWhenUsed="0"/>
-    <w:lsdException w:name="Light Grid Accent 1" w:semiHidden="0" w:uiPriority="62" w:unhideWhenUsed="0"/>
-    <w:lsdException w:name="Medium Shading 1 Accent 1" w:semiHidden="0" w:uiPriority="63" w:unhideWhenUsed="0"/>
-    <w:lsdException w:name="Medium Shading 2 Accent 1" w:semiHidden="0" w:uiPriority="64" w:unhideWhenUsed="0"/>
-    <w:lsdException w:name="Medium List 1 Accent 1" w:semiHidden="0" w:uiPriority="65" w:unhideWhenUsed="0"/>
-    <w:lsdException w:name="Revision" w:unhideWhenUsed="0"/>
-    <w:lsdException w:name="List Paragraph" w:semiHidden="0" w:uiPriority="34" w:unhideWhenUsed="0" w:qFormat="1"/>
-    <w:lsdException w:name="Quote" w:semiHidden="0" w:uiPriority="29" w:unhideWhenUsed="0" w:qFormat="1"/>
-    <w:lsdException w:name="Intense Quote" w:semiHidden="0" w:uiPriority="30" w:unhideWhenUsed="0" w:qFormat="1"/>
-    <w:lsdException w:name="Medium List 2 Accent 1" w:semiHidden="0" w:uiPriority="66" w:unhideWhenUsed="0"/>
-    <w:lsdException w:name="Medium Grid 1 Accent 1" w:semiHidden="0" w:uiPriority="67" w:unhideWhenUsed="0"/>
-    <w:lsdException w:name="Medium Grid 2 Accent 1" w:semiHidden="0" w:uiPriority="68" w:unhideWhenUsed="0"/>
-    <w:lsdException w:name="Medium Grid 3 Accent 1" w:semiHidden="0" w:uiPriority="69" w:unhideWhenUsed="0"/>
-    <w:lsdException w:name="Dark List Accent 1" w:semiHidden="0" w:uiPriority="70" w:unhideWhenUsed="0"/>
-    <w:lsdException w:name="Colorful Shading Accent 1" w:semiHidden="0" w:uiPriority="71" w:unhideWhenUsed="0"/>
-    <w:lsdException w:name="Colorful List Accent 1" w:semiHidden="0" w:uiPriority="72" w:unhideWhenUsed="0"/>
-    <w:lsdException w:name="Colorful Grid Accent 1" w:semiHidden="0" w:uiPriority="73" w:unhideWhenUsed="0"/>
-    <w:lsdException w:name="Light Shading Accent 2" w:semiHidden="0" w:uiPriority="60" w:unhideWhenUsed="0"/>
-    <w:lsdException w:name="Light List Accent 2" w:semiHidden="0" w:uiPriority="61" w:unhideWhenUsed="0"/>
-    <w:lsdException w:name="Light Grid Accent 2" w:semiHidden="0" w:uiPriority="62" w:unhideWhenUsed="0"/>
-    <w:lsdException w:name="Medium Shading 1 Accent 2" w:semiHidden="0" w:uiPriority="63" w:unhideWhenUsed="0"/>
-    <w:lsdException w:name="Medium Shading 2 Accent 2" w:semiHidden="0" w:uiPriority="64" w:unhideWhenUsed="0"/>
-    <w:lsdException w:name="Medium List 1 Accent 2" w:semiHidden="0" w:uiPriority="65" w:unhideWhenUsed="0"/>
-    <w:lsdException w:name="Medium List 2 Accent 2" w:semiHidden="0" w:uiPriority="66" w:unhideWhenUsed="0"/>
-    <w:lsdException w:name="Medium Grid 1 Accent 2" w:semiHidden="0" w:uiPriority="67" w:unhideWhenUsed="0"/>
-    <w:lsdException w:name="Medium Grid 2 Accent 2" w:semiHidden="0" w:uiPriority="68" w:unhideWhenUsed="0"/>
-    <w:lsdException w:name="Medium Grid 3 Accent 2" w:semiHidden="0" w:uiPriority="69" w:unhideWhenUsed="0"/>
-    <w:lsdException w:name="Dark List Accent 2" w:semiHidden="0" w:uiPriority="70" w:unhideWhenUsed="0"/>
-    <w:lsdException w:name="Colorful Shading Accent 2" w:semiHidden="0" w:uiPriority="71" w:unhideWhenUsed="0"/>
-    <w:lsdException w:name="Colorful List Accent 2" w:semiHidden="0" w:uiPriority="72" w:unhideWhenUsed="0"/>
-    <w:lsdException w:name="Colorful Grid Accent 2" w:semiHidden="0" w:uiPriority="73" w:unhideWhenUsed="0"/>
-    <w:lsdException w:name="Light Shading Accent 3" w:semiHidden="0" w:uiPriority="60" w:unhideWhenUsed="0"/>
-    <w:lsdException w:name="Light List Accent 3" w:semiHidden="0" w:uiPriority="61" w:unhideWhenUsed="0"/>
-    <w:lsdException w:name="Light Grid Accent 3" w:semiHidden="0" w:uiPriority="62" w:unhideWhenUsed="0"/>
-    <w:lsdException w:name="Medium Shading 1 Accent 3" w:semiHidden="0" w:uiPriority="63" w:unhideWhenUsed="0"/>
-    <w:lsdException w:name="Medium Shading 2 Accent 3" w:semiHidden="0" w:uiPriority="64" w:unhideWhenUsed="0"/>
-    <w:lsdException w:name="Medium List 1 Accent 3" w:semiHidden="0" w:uiPriority="65" w:unhideWhenUsed="0"/>
-    <w:lsdException w:name="Medium List 2 Accent 3" w:semiHidden="0" w:uiPriority="66" w:unhideWhenUsed="0"/>
-    <w:lsdException w:name="Medium Grid 1 Accent 3" w:semiHidden="0" w:uiPriority="67" w:unhideWhenUsed="0"/>
-    <w:lsdException w:name="Medium Grid 2 Accent 3" w:semiHidden="0" w:uiPriority="68" w:unhideWhenUsed="0"/>
-    <w:lsdException w:name="Medium Grid 3 Accent 3" w:semiHidden="0" w:uiPriority="69" w:unhideWhenUsed="0"/>
-    <w:lsdException w:name="Dark List Accent 3" w:semiHidden="0" w:uiPriority="70" w:unhideWhenUsed="0"/>
-    <w:lsdException w:name="Colorful Shading Accent 3" w:semiHidden="0" w:uiPriority="71" w:unhideWhenUsed="0"/>
-    <w:lsdException w:name="Colorful List Accent 3" w:semiHidden="0" w:uiPriority="72" w:unhideWhenUsed="0"/>
-    <w:lsdException w:name="Colorful Grid Accent 3" w:semiHidden="0" w:uiPriority="73" w:unhideWhenUsed="0"/>
-    <w:lsdException w:name="Light Shading Accent 4" w:semiHidden="0" w:uiPriority="60" w:unhideWhenUsed="0"/>
-    <w:lsdException w:name="Light List Accent 4" w:semiHidden="0" w:uiPriority="61" w:unhideWhenUsed="0"/>
-    <w:lsdException w:name="Light Grid Accent 4" w:semiHidden="0" w:uiPriority="62" w:unhideWhenUsed="0"/>
-    <w:lsdException w:name="Medium Shading 1 Accent 4" w:semiHidden="0" w:uiPriority="63" w:unhideWhenUsed="0"/>
-    <w:lsdException w:name="Medium Shading 2 Accent 4" w:semiHidden="0" w:uiPriority="64" w:unhideWhenUsed="0"/>
-    <w:lsdException w:name="Medium List 1 Accent 4" w:semiHidden="0" w:uiPriority="65" w:unhideWhenUsed="0"/>
-    <w:lsdException w:name="Medium List 2 Accent 4" w:semiHidden="0" w:uiPriority="66" w:unhideWhenUsed="0"/>
-    <w:lsdException w:name="Medium Grid 1 Accent 4" w:semiHidden="0" w:uiPriority="67" w:unhideWhenUsed="0"/>
-    <w:lsdException w:name="Medium Grid 2 Accent 4" w:semiHidden="0" w:uiPriority="68" w:unhideWhenUsed="0"/>
-    <w:lsdException w:name="Medium Grid 3 Accent 4" w:semiHidden="0" w:uiPriority="69" w:unhideWhenUsed="0"/>
-    <w:lsdException w:name="Dark List Accent 4" w:semiHidden="0" w:uiPriority="70" w:unhideWhenUsed="0"/>
-    <w:lsdException w:name="Colorful Shading Accent 4" w:semiHidden="0" w:uiPriority="71" w:unhideWhenUsed="0"/>
-    <w:lsdException w:name="Colorful List Accent 4" w:semiHidden="0" w:uiPriority="72" w:unhideWhenUsed="0"/>
-    <w:lsdException w:name="Colorful Grid Accent 4" w:semiHidden="0" w:uiPriority="73" w:unhideWhenUsed="0"/>
-    <w:lsdException w:name="Light Shading Accent 5" w:semiHidden="0" w:uiPriority="60" w:unhideWhenUsed="0"/>
-    <w:lsdException w:name="Light List Accent 5" w:semiHidden="0" w:uiPriority="61" w:unhideWhenUsed="0"/>
-    <w:lsdException w:name="Light Grid Accent 5" w:semiHidden="0" w:uiPriority="62" w:unhideWhenUsed="0"/>
-    <w:lsdException w:name="Medium Shading 1 Accent 5" w:semiHidden="0" w:uiPriority="63" w:unhideWhenUsed="0"/>
-    <w:lsdException w:name="Medium Shading 2 Accent 5" w:semiHidden="0" w:uiPriority="64" w:unhideWhenUsed="0"/>
-    <w:lsdException w:name="Medium List 1 Accent 5" w:semiHidden="0" w:uiPriority="65" w:unhideWhenUsed="0"/>
-    <w:lsdException w:name="Medium List 2 Accent 5" w:semiHidden="0" w:uiPriority="66" w:unhideWhenUsed="0"/>
-    <w:lsdException w:name="Medium Grid 1 Accent 5" w:semiHidden="0" w:uiPriority="67" w:unhideWhenUsed="0"/>
-    <w:lsdException w:name="Medium Grid 2 Accent 5" w:semiHidden="0" w:uiPriority="68" w:unhideWhenUsed="0"/>
-    <w:lsdException w:name="Medium Grid 3 Accent 5" w:semiHidden="0" w:uiPriority="69" w:unhideWhenUsed="0"/>
-    <w:lsdException w:name="Dark List Accent 5" w:semiHidden="0" w:uiPriority="70" w:unhideWhenUsed="0"/>
-    <w:lsdException w:name="Colorful Shading Accent 5" w:semiHidden="0" w:uiPriority="71" w:unhideWhenUsed="0"/>
-    <w:lsdException w:name="Colorful List Accent 5" w:semiHidden="0" w:uiPriority="72" w:unhideWhenUsed="0"/>
-    <w:lsdException w:name="Colorful Grid Accent 5" w:semiHidden="0" w:uiPriority="73" w:unhideWhenUsed="0"/>
-    <w:lsdException w:name="Light Shading Accent 6" w:semiHidden="0" w:uiPriority="60" w:unhideWhenUsed="0"/>
-    <w:lsdException w:name="Light List Accent 6" w:semiHidden="0" w:uiPriority="61" w:unhideWhenUsed="0"/>
-    <w:lsdException w:name="Light Grid Accent 6" w:semiHidden="0" w:uiPriority="62" w:unhideWhenUsed="0"/>
-    <w:lsdException w:name="Medium Shading 1 Accent 6" w:semiHidden="0" w:uiPriority="63" w:unhideWhenUsed="0"/>
-    <w:lsdException w:name="Medium Shading 2 Accent 6" w:semiHidden="0" w:uiPriority="64" w:unhideWhenUsed="0"/>
-    <w:lsdException w:name="Medium List 1 Accent 6" w:semiHidden="0" w:uiPriority="65" w:unhideWhenUsed="0"/>
-    <w:lsdException w:name="Medium List 2 Accent 6" w:semiHidden="0" w:uiPriority="66" w:unhideWhenUsed="0"/>
-    <w:lsdException w:name="Medium Grid 1 Accent 6" w:semiHidden="0" w:uiPriority="67" w:unhideWhenUsed="0"/>
-    <w:lsdException w:name="Medium Grid 2 Accent 6" w:semiHidden="0" w:uiPriority="68" w:unhideWhenUsed="0"/>
-    <w:lsdException w:name="Medium Grid 3 Accent 6" w:semiHidden="0" w:uiPriority="69" w:unhideWhenUsed="0"/>
-    <w:lsdException w:name="Dark List Accent 6" w:semiHidden="0" w:uiPriority="70" w:unhideWhenUsed="0"/>
-    <w:lsdException w:name="Colorful Shading Accent 6" w:semiHidden="0" w:uiPriority="71" w:unhideWhenUsed="0"/>
-    <w:lsdException w:name="Colorful List Accent 6" w:semiHidden="0" w:uiPriority="72" w:unhideWhenUsed="0"/>
-    <w:lsdException w:name="Colorful Grid Accent 6" w:semiHidden="0" w:uiPriority="73" w:unhideWhenUsed="0"/>
-    <w:lsdException w:name="Subtle Emphasis" w:semiHidden="0" w:uiPriority="19" w:unhideWhenUsed="0" w:qFormat="1"/>
-    <w:lsdException w:name="Intense Emphasis" w:semiHidden="0" w:uiPriority="21" w:unhideWhenUsed="0" w:qFormat="1"/>
-    <w:lsdException w:name="Subtle Reference" w:semiHidden="0" w:uiPriority="31" w:unhideWhenUsed="0" w:qFormat="1"/>
-    <w:lsdException w:name="Intense Reference" w:semiHidden="0" w:uiPriority="32" w:unhideWhenUsed="0" w:qFormat="1"/>
-    <w:lsdException w:name="Book Title" w:semiHidden="0" w:uiPriority="33" w:unhideWhenUsed="0" w:qFormat="1"/>
-    <w:lsdException w:name="Bibliography" w:uiPriority="37"/>
-    <w:lsdException w:name="TOC Heading" w:uiPriority="39" w:qFormat="1"/>
+  <w:latentStyles w:defLockedState="0" w:defUIPriority="99" w:defSemiHidden="0" w:defUnhideWhenUsed="0" w:defQFormat="0" w:count="376">
+    <w:lsdException w:name="Normal" w:uiPriority="0" w:qFormat="1"/>
+    <w:lsdException w:name="heading 1" w:uiPriority="9" w:qFormat="1"/>
+    <w:lsdException w:name="heading 2" w:semiHidden="1" w:uiPriority="9" w:unhideWhenUsed="1" w:qFormat="1"/>
+    <w:lsdException w:name="heading 3" w:semiHidden="1" w:uiPriority="9" w:unhideWhenUsed="1" w:qFormat="1"/>
+    <w:lsdException w:name="heading 4" w:semiHidden="1" w:uiPriority="9" w:unhideWhenUsed="1" w:qFormat="1"/>
+    <w:lsdException w:name="heading 5" w:semiHidden="1" w:uiPriority="9" w:unhideWhenUsed="1" w:qFormat="1"/>
+    <w:lsdException w:name="heading 6" w:semiHidden="1" w:uiPriority="9" w:unhideWhenUsed="1" w:qFormat="1"/>
+    <w:lsdException w:name="heading 7" w:semiHidden="1" w:uiPriority="9" w:unhideWhenUsed="1" w:qFormat="1"/>
+    <w:lsdException w:name="heading 8" w:semiHidden="1" w:uiPriority="9" w:unhideWhenUsed="1" w:qFormat="1"/>
+    <w:lsdException w:name="heading 9" w:semiHidden="1" w:uiPriority="9" w:unhideWhenUsed="1" w:qFormat="1"/>
+    <w:lsdException w:name="index 1" w:semiHidden="1" w:unhideWhenUsed="1"/>
+    <w:lsdException w:name="index 2" w:semiHidden="1" w:unhideWhenUsed="1"/>
+    <w:lsdException w:name="index 3" w:semiHidden="1" w:unhideWhenUsed="1"/>
+    <w:lsdException w:name="index 4" w:semiHidden="1" w:unhideWhenUsed="1"/>
+    <w:lsdException w:name="index 5" w:semiHidden="1" w:unhideWhenUsed="1"/>
+    <w:lsdException w:name="index 6" w:semiHidden="1" w:unhideWhenUsed="1"/>
+    <w:lsdException w:name="index 7" w:semiHidden="1" w:unhideWhenUsed="1"/>
+    <w:lsdException w:name="index 8" w:semiHidden="1" w:unhideWhenUsed="1"/>
+    <w:lsdException w:name="index 9" w:semiHidden="1" w:unhideWhenUsed="1"/>
+    <w:lsdException w:name="toc 1" w:semiHidden="1" w:uiPriority="39" w:unhideWhenUsed="1"/>
+    <w:lsdException w:name="toc 2" w:semiHidden="1" w:uiPriority="39" w:unhideWhenUsed="1"/>
+    <w:lsdException w:name="toc 3" w:semiHidden="1" w:uiPriority="39" w:unhideWhenUsed="1"/>
+    <w:lsdException w:name="toc 4" w:semiHidden="1" w:uiPriority="39" w:unhideWhenUsed="1"/>
+    <w:lsdException w:name="toc 5" w:semiHidden="1" w:uiPriority="39" w:unhideWhenUsed="1"/>
+    <w:lsdException w:name="toc 6" w:semiHidden="1" w:uiPriority="39" w:unhideWhenUsed="1"/>
+    <w:lsdException w:name="toc 7" w:semiHidden="1" w:uiPriority="39" w:unhideWhenUsed="1"/>
+    <w:lsdException w:name="toc 8" w:semiHidden="1" w:uiPriority="39" w:unhideWhenUsed="1"/>
+    <w:lsdException w:name="toc 9" w:semiHidden="1" w:uiPriority="39" w:unhideWhenUsed="1"/>
+    <w:lsdException w:name="Normal Indent" w:semiHidden="1" w:unhideWhenUsed="1"/>
+    <w:lsdException w:name="footnote text" w:semiHidden="1" w:unhideWhenUsed="1"/>
+    <w:lsdException w:name="annotation text" w:semiHidden="1" w:unhideWhenUsed="1"/>
+    <w:lsdException w:name="header" w:semiHidden="1" w:unhideWhenUsed="1"/>
+    <w:lsdException w:name="footer" w:semiHidden="1" w:unhideWhenUsed="1"/>
+    <w:lsdException w:name="index heading" w:semiHidden="1" w:unhideWhenUsed="1"/>
+    <w:lsdException w:name="caption" w:semiHidden="1" w:uiPriority="35" w:unhideWhenUsed="1" w:qFormat="1"/>
+    <w:lsdException w:name="table of figures" w:semiHidden="1" w:unhideWhenUsed="1"/>
+    <w:lsdException w:name="envelope address" w:semiHidden="1" w:unhideWhenUsed="1"/>
+    <w:lsdException w:name="envelope return" w:semiHidden="1" w:unhideWhenUsed="1"/>
+    <w:lsdException w:name="footnote reference" w:semiHidden="1" w:unhideWhenUsed="1"/>
+    <w:lsdException w:name="annotation reference" w:semiHidden="1" w:unhideWhenUsed="1"/>
+    <w:lsdException w:name="line number" w:semiHidden="1" w:unhideWhenUsed="1"/>
+    <w:lsdException w:name="page number" w:semiHidden="1" w:unhideWhenUsed="1"/>
+    <w:lsdException w:name="endnote reference" w:semiHidden="1" w:unhideWhenUsed="1"/>
+    <w:lsdException w:name="endnote text" w:semiHidden="1" w:unhideWhenUsed="1"/>
+    <w:lsdException w:name="table of authorities" w:semiHidden="1" w:unhideWhenUsed="1"/>
+    <w:lsdException w:name="macro" w:semiHidden="1" w:unhideWhenUsed="1"/>
+    <w:lsdException w:name="toa heading" w:semiHidden="1" w:unhideWhenUsed="1"/>
+    <w:lsdException w:name="List" w:semiHidden="1" w:unhideWhenUsed="1"/>
+    <w:lsdException w:name="List Bullet" w:semiHidden="1" w:unhideWhenUsed="1"/>
+    <w:lsdException w:name="List Number" w:semiHidden="1" w:unhideWhenUsed="1"/>
+    <w:lsdException w:name="List 2" w:semiHidden="1" w:unhideWhenUsed="1"/>
+    <w:lsdException w:name="List 3" w:semiHidden="1" w:unhideWhenUsed="1"/>
+    <w:lsdException w:name="List 4" w:semiHidden="1" w:unhideWhenUsed="1"/>
+    <w:lsdException w:name="List 5" w:semiHidden="1" w:unhideWhenUsed="1"/>
+    <w:lsdException w:name="List Bullet 2" w:semiHidden="1" w:unhideWhenUsed="1"/>
+    <w:lsdException w:name="List Bullet 3" w:semiHidden="1" w:unhideWhenUsed="1"/>
+    <w:lsdException w:name="List Bullet 4" w:semiHidden="1" w:unhideWhenUsed="1"/>
+    <w:lsdException w:name="List Bullet 5" w:semiHidden="1" w:unhideWhenUsed="1"/>
+    <w:lsdException w:name="List Number 2" w:semiHidden="1" w:unhideWhenUsed="1"/>
+    <w:lsdException w:name="List Number 3" w:semiHidden="1" w:unhideWhenUsed="1"/>
+    <w:lsdException w:name="List Number 4" w:semiHidden="1" w:unhideWhenUsed="1"/>
+    <w:lsdException w:name="List Number 5" w:semiHidden="1" w:unhideWhenUsed="1"/>
+    <w:lsdException w:name="Title" w:uiPriority="10" w:qFormat="1"/>
+    <w:lsdException w:name="Closing" w:semiHidden="1" w:unhideWhenUsed="1"/>
+    <w:lsdException w:name="Signature" w:semiHidden="1" w:unhideWhenUsed="1"/>
+    <w:lsdException w:name="Default Paragraph Font" w:semiHidden="1" w:uiPriority="1" w:unhideWhenUsed="1"/>
+    <w:lsdException w:name="Body Text" w:semiHidden="1" w:unhideWhenUsed="1"/>
+    <w:lsdException w:name="Body Text Indent" w:semiHidden="1" w:unhideWhenUsed="1"/>
+    <w:lsdException w:name="List Continue" w:semiHidden="1" w:unhideWhenUsed="1"/>
+    <w:lsdException w:name="List Continue 2" w:semiHidden="1" w:unhideWhenUsed="1"/>
+    <w:lsdException w:name="List Continue 3" w:semiHidden="1" w:unhideWhenUsed="1"/>
+    <w:lsdException w:name="List Continue 4" w:semiHidden="1" w:unhideWhenUsed="1"/>
+    <w:lsdException w:name="List Continue 5" w:semiHidden="1" w:unhideWhenUsed="1"/>
+    <w:lsdException w:name="Message Header" w:semiHidden="1" w:unhideWhenUsed="1"/>
+    <w:lsdException w:name="Subtitle" w:uiPriority="11" w:qFormat="1"/>
+    <w:lsdException w:name="Salutation" w:semiHidden="1" w:unhideWhenUsed="1"/>
+    <w:lsdException w:name="Date" w:semiHidden="1" w:unhideWhenUsed="1"/>
+    <w:lsdException w:name="Body Text First Indent" w:semiHidden="1" w:unhideWhenUsed="1"/>
+    <w:lsdException w:name="Body Text First Indent 2" w:semiHidden="1" w:unhideWhenUsed="1"/>
+    <w:lsdException w:name="Note Heading" w:semiHidden="1" w:unhideWhenUsed="1"/>
+    <w:lsdException w:name="Body Text 2" w:semiHidden="1" w:unhideWhenUsed="1"/>
+    <w:lsdException w:name="Body Text 3" w:semiHidden="1" w:unhideWhenUsed="1"/>
+    <w:lsdException w:name="Body Text Indent 2" w:semiHidden="1" w:unhideWhenUsed="1"/>
+    <w:lsdException w:name="Body Text Indent 3" w:semiHidden="1" w:unhideWhenUsed="1"/>
+    <w:lsdException w:name="Block Text" w:semiHidden="1" w:unhideWhenUsed="1"/>
+    <w:lsdException w:name="Hyperlink" w:semiHidden="1" w:unhideWhenUsed="1"/>
+    <w:lsdException w:name="FollowedHyperlink" w:semiHidden="1" w:unhideWhenUsed="1"/>
+    <w:lsdException w:name="Strong" w:uiPriority="22" w:qFormat="1"/>
+    <w:lsdException w:name="Emphasis" w:uiPriority="20" w:qFormat="1"/>
+    <w:lsdException w:name="Document Map" w:semiHidden="1" w:unhideWhenUsed="1"/>
+    <w:lsdException w:name="Plain Text" w:semiHidden="1" w:unhideWhenUsed="1"/>
+    <w:lsdException w:name="E-mail Signature" w:semiHidden="1" w:unhideWhenUsed="1"/>
+    <w:lsdException w:name="HTML Top of Form" w:semiHidden="1" w:unhideWhenUsed="1"/>
+    <w:lsdException w:name="HTML Bottom of Form" w:semiHidden="1" w:unhideWhenUsed="1"/>
+    <w:lsdException w:name="Normal (Web)" w:semiHidden="1" w:unhideWhenUsed="1"/>
+    <w:lsdException w:name="HTML Acronym" w:semiHidden="1" w:unhideWhenUsed="1"/>
+    <w:lsdException w:name="HTML Address" w:semiHidden="1" w:unhideWhenUsed="1"/>
+    <w:lsdException w:name="HTML Cite" w:semiHidden="1" w:unhideWhenUsed="1"/>
+    <w:lsdException w:name="HTML Code" w:semiHidden="1" w:unhideWhenUsed="1"/>
+    <w:lsdException w:name="HTML Definition" w:semiHidden="1" w:unhideWhenUsed="1"/>
+    <w:lsdException w:name="HTML Keyboard" w:semiHidden="1" w:unhideWhenUsed="1"/>
+    <w:lsdException w:name="HTML Preformatted" w:semiHidden="1" w:unhideWhenUsed="1"/>
+    <w:lsdException w:name="HTML Sample" w:semiHidden="1" w:unhideWhenUsed="1"/>
+    <w:lsdException w:name="HTML Typewriter" w:semiHidden="1" w:unhideWhenUsed="1"/>
+    <w:lsdException w:name="HTML Variable" w:semiHidden="1" w:unhideWhenUsed="1"/>
+    <w:lsdException w:name="Normal Table" w:semiHidden="1" w:unhideWhenUsed="1"/>
+    <w:lsdException w:name="annotation subject" w:semiHidden="1" w:unhideWhenUsed="1"/>
+    <w:lsdException w:name="No List" w:semiHidden="1" w:unhideWhenUsed="1"/>
+    <w:lsdException w:name="Outline List 1" w:semiHidden="1" w:unhideWhenUsed="1"/>
+    <w:lsdException w:name="Outline List 2" w:semiHidden="1" w:unhideWhenUsed="1"/>
+    <w:lsdException w:name="Outline List 3" w:semiHidden="1" w:unhideWhenUsed="1"/>
+    <w:lsdException w:name="Table Simple 1" w:semiHidden="1" w:unhideWhenUsed="1"/>
+    <w:lsdException w:name="Table Simple 2" w:semiHidden="1" w:unhideWhenUsed="1"/>
+    <w:lsdException w:name="Table Simple 3" w:semiHidden="1" w:unhideWhenUsed="1"/>
+    <w:lsdException w:name="Table Classic 1" w:semiHidden="1" w:unhideWhenUsed="1"/>
+    <w:lsdException w:name="Table Classic 2" w:semiHidden="1" w:unhideWhenUsed="1"/>
+    <w:lsdException w:name="Table Classic 3" w:semiHidden="1" w:unhideWhenUsed="1"/>
+    <w:lsdException w:name="Table Classic 4" w:semiHidden="1" w:unhideWhenUsed="1"/>
+    <w:lsdException w:name="Table Colorful 1" w:semiHidden="1" w:unhideWhenUsed="1"/>
+    <w:lsdException w:name="Table Colorful 2" w:semiHidden="1" w:unhideWhenUsed="1"/>
+    <w:lsdException w:name="Table Colorful 3" w:semiHidden="1" w:unhideWhenUsed="1"/>
+    <w:lsdException w:name="Table Columns 1" w:semiHidden="1" w:unhideWhenUsed="1"/>
+    <w:lsdException w:name="Table Columns 2" w:semiHidden="1" w:unhideWhenUsed="1"/>
+    <w:lsdException w:name="Table Columns 3" w:semiHidden="1" w:unhideWhenUsed="1"/>
+    <w:lsdException w:name="Table Columns 4" w:semiHidden="1" w:unhideWhenUsed="1"/>
+    <w:lsdException w:name="Table Columns 5" w:semiHidden="1" w:unhideWhenUsed="1"/>
+    <w:lsdException w:name="Table Grid 1" w:semiHidden="1" w:unhideWhenUsed="1"/>
+    <w:lsdException w:name="Table Grid 2" w:semiHidden="1" w:unhideWhenUsed="1"/>
+    <w:lsdException w:name="Table Grid 3" w:semiHidden="1" w:unhideWhenUsed="1"/>
+    <w:lsdException w:name="Table Grid 4" w:semiHidden="1" w:unhideWhenUsed="1"/>
+    <w:lsdException w:name="Table Grid 5" w:semiHidden="1" w:unhideWhenUsed="1"/>
+    <w:lsdException w:name="Table Grid 6" w:semiHidden="1" w:unhideWhenUsed="1"/>
+    <w:lsdException w:name="Table Grid 7" w:semiHidden="1" w:unhideWhenUsed="1"/>
+    <w:lsdException w:name="Table Grid 8" w:semiHidden="1" w:unhideWhenUsed="1"/>
+    <w:lsdException w:name="Table List 1" w:semiHidden="1" w:unhideWhenUsed="1"/>
+    <w:lsdException w:name="Table List 2" w:semiHidden="1" w:unhideWhenUsed="1"/>
+    <w:lsdException w:name="Table List 3" w:semiHidden="1" w:unhideWhenUsed="1"/>
+    <w:lsdException w:name="Table List 4" w:semiHidden="1" w:unhideWhenUsed="1"/>
+    <w:lsdException w:name="Table List 5" w:semiHidden="1" w:unhideWhenUsed="1"/>
+    <w:lsdException w:name="Table List 6" w:semiHidden="1" w:unhideWhenUsed="1"/>
+    <w:lsdException w:name="Table List 7" w:semiHidden="1" w:unhideWhenUsed="1"/>
+    <w:lsdException w:name="Table List 8" w:semiHidden="1" w:unhideWhenUsed="1"/>
+    <w:lsdException w:name="Table 3D effects 1" w:semiHidden="1" w:unhideWhenUsed="1"/>
+    <w:lsdException w:name="Table 3D effects 2" w:semiHidden="1" w:unhideWhenUsed="1"/>
+    <w:lsdException w:name="Table 3D effects 3" w:semiHidden="1" w:unhideWhenUsed="1"/>
+    <w:lsdException w:name="Table Contemporary" w:semiHidden="1" w:unhideWhenUsed="1"/>
+    <w:lsdException w:name="Table Elegant" w:semiHidden="1" w:unhideWhenUsed="1"/>
+    <w:lsdException w:name="Table Professional" w:semiHidden="1" w:unhideWhenUsed="1"/>
+    <w:lsdException w:name="Table Subtle 1" w:semiHidden="1" w:unhideWhenUsed="1"/>
+    <w:lsdException w:name="Table Subtle 2" w:semiHidden="1" w:unhideWhenUsed="1"/>
+    <w:lsdException w:name="Table Web 1" w:semiHidden="1" w:unhideWhenUsed="1"/>
+    <w:lsdException w:name="Table Web 2" w:semiHidden="1" w:unhideWhenUsed="1"/>
+    <w:lsdException w:name="Table Web 3" w:semiHidden="1" w:unhideWhenUsed="1"/>
+    <w:lsdException w:name="Balloon Text" w:semiHidden="1" w:unhideWhenUsed="1"/>
+    <w:lsdException w:name="Table Grid" w:uiPriority="59"/>
+    <w:lsdException w:name="Table Theme" w:semiHidden="1" w:unhideWhenUsed="1"/>
+    <w:lsdException w:name="Placeholder Text" w:semiHidden="1"/>
+    <w:lsdException w:name="No Spacing" w:uiPriority="1" w:qFormat="1"/>
+    <w:lsdException w:name="Light Shading" w:uiPriority="60"/>
+    <w:lsdException w:name="Light List" w:uiPriority="61"/>
+    <w:lsdException w:name="Light Grid" w:uiPriority="62"/>
+    <w:lsdException w:name="Medium Shading 1" w:uiPriority="63"/>
+    <w:lsdException w:name="Medium Shading 2" w:uiPriority="64"/>
+    <w:lsdException w:name="Medium List 1" w:uiPriority="65"/>
+    <w:lsdException w:name="Medium List 2" w:uiPriority="66"/>
+    <w:lsdException w:name="Medium Grid 1" w:uiPriority="67"/>
+    <w:lsdException w:name="Medium Grid 2" w:uiPriority="68"/>
+    <w:lsdException w:name="Medium Grid 3" w:uiPriority="69"/>
+    <w:lsdException w:name="Dark List" w:uiPriority="70"/>
+    <w:lsdException w:name="Colorful Shading" w:uiPriority="71"/>
+    <w:lsdException w:name="Colorful List" w:uiPriority="72"/>
+    <w:lsdException w:name="Colorful Grid" w:uiPriority="73"/>
+    <w:lsdException w:name="Light Shading Accent 1" w:uiPriority="60"/>
+    <w:lsdException w:name="Light List Accent 1" w:uiPriority="61"/>
+    <w:lsdException w:name="Light Grid Accent 1" w:uiPriority="62"/>
+    <w:lsdException w:name="Medium Shading 1 Accent 1" w:uiPriority="63"/>
+    <w:lsdException w:name="Medium Shading 2 Accent 1" w:uiPriority="64"/>
+    <w:lsdException w:name="Medium List 1 Accent 1" w:uiPriority="65"/>
+    <w:lsdException w:name="Revision" w:semiHidden="1"/>
+    <w:lsdException w:name="List Paragraph" w:uiPriority="34" w:qFormat="1"/>
+    <w:lsdException w:name="Quote" w:uiPriority="29" w:qFormat="1"/>
+    <w:lsdException w:name="Intense Quote" w:uiPriority="30" w:qFormat="1"/>
+    <w:lsdException w:name="Medium List 2 Accent 1" w:uiPriority="66"/>
+    <w:lsdException w:name="Medium Grid 1 Accent 1" w:uiPriority="67"/>
+    <w:lsdException w:name="Medium Grid 2 Accent 1" w:uiPriority="68"/>
+    <w:lsdException w:name="Medium Grid 3 Accent 1" w:uiPriority="69"/>
+    <w:lsdException w:name="Dark List Accent 1" w:uiPriority="70"/>
+    <w:lsdException w:name="Colorful Shading Accent 1" w:uiPriority="71"/>
+    <w:lsdException w:name="Colorful List Accent 1" w:uiPriority="72"/>
+    <w:lsdException w:name="Colorful Grid Accent 1" w:uiPriority="73"/>
+    <w:lsdException w:name="Light Shading Accent 2" w:uiPriority="60"/>
+    <w:lsdException w:name="Light List Accent 2" w:uiPriority="61"/>
+    <w:lsdException w:name="Light Grid Accent 2" w:uiPriority="62"/>
+    <w:lsdException w:name="Medium Shading 1 Accent 2" w:uiPriority="63"/>
+    <w:lsdException w:name="Medium Shading 2 Accent 2" w:uiPriority="64"/>
+    <w:lsdException w:name="Medium List 1 Accent 2" w:uiPriority="65"/>
+    <w:lsdException w:name="Medium List 2 Accent 2" w:uiPriority="66"/>
+    <w:lsdException w:name="Medium Grid 1 Accent 2" w:uiPriority="67"/>
+    <w:lsdException w:name="Medium Grid 2 Accent 2" w:uiPriority="68"/>
+    <w:lsdException w:name="Medium Grid 3 Accent 2" w:uiPriority="69"/>
+    <w:lsdException w:name="Dark List Accent 2" w:uiPriority="70"/>
+    <w:lsdException w:name="Colorful Shading Accent 2" w:uiPriority="71"/>
+    <w:lsdException w:name="Colorful List Accent 2" w:uiPriority="72"/>
+    <w:lsdException w:name="Colorful Grid Accent 2" w:uiPriority="73"/>
+    <w:lsdException w:name="Light Shading Accent 3" w:uiPriority="60"/>
+    <w:lsdException w:name="Light List Accent 3" w:uiPriority="61"/>
+    <w:lsdException w:name="Light Grid Accent 3" w:uiPriority="62"/>
+    <w:lsdException w:name="Medium Shading 1 Accent 3" w:uiPriority="63"/>
+    <w:lsdException w:name="Medium Shading 2 Accent 3" w:uiPriority="64"/>
+    <w:lsdException w:name="Medium List 1 Accent 3" w:uiPriority="65"/>
+    <w:lsdException w:name="Medium List 2 Accent 3" w:uiPriority="66"/>
+    <w:lsdException w:name="Medium Grid 1 Accent 3" w:uiPriority="67"/>
+    <w:lsdException w:name="Medium Grid 2 Accent 3" w:uiPriority="68"/>
+    <w:lsdException w:name="Medium Grid 3 Accent 3" w:uiPriority="69"/>
+    <w:lsdException w:name="Dark List Accent 3" w:uiPriority="70"/>
+    <w:lsdException w:name="Colorful Shading Accent 3" w:uiPriority="71"/>
+    <w:lsdException w:name="Colorful List Accent 3" w:uiPriority="72"/>
+    <w:lsdException w:name="Colorful Grid Accent 3" w:uiPriority="73"/>
+    <w:lsdException w:name="Light Shading Accent 4" w:uiPriority="60"/>
+    <w:lsdException w:name="Light List Accent 4" w:uiPriority="61"/>
+    <w:lsdException w:name="Light Grid Accent 4" w:uiPriority="62"/>
+    <w:lsdException w:name="Medium Shading 1 Accent 4" w:uiPriority="63"/>
+    <w:lsdException w:name="Medium Shading 2 Accent 4" w:uiPriority="64"/>
+    <w:lsdException w:name="Medium List 1 Accent 4" w:uiPriority="65"/>
+    <w:lsdException w:name="Medium List 2 Accent 4" w:uiPriority="66"/>
+    <w:lsdException w:name="Medium Grid 1 Accent 4" w:uiPriority="67"/>
+    <w:lsdException w:name="Medium Grid 2 Accent 4" w:uiPriority="68"/>
+    <w:lsdException w:name="Medium Grid 3 Accent 4" w:uiPriority="69"/>
+    <w:lsdException w:name="Dark List Accent 4" w:uiPriority="70"/>
+    <w:lsdException w:name="Colorful Shading Accent 4" w:uiPriority="71"/>
+    <w:lsdException w:name="Colorful List Accent 4" w:uiPriority="72"/>
+    <w:lsdException w:name="Colorful Grid Accent 4" w:uiPriority="73"/>
+    <w:lsdException w:name="Light Shading Accent 5" w:uiPriority="60"/>
+    <w:lsdException w:name="Light List Accent 5" w:uiPriority="61"/>
+    <w:lsdException w:name="Light Grid Accent 5" w:uiPriority="62"/>
+    <w:lsdException w:name="Medium Shading 1 Accent 5" w:uiPriority="63"/>
+    <w:lsdException w:name="Medium Shading 2 Accent 5" w:uiPriority="64"/>
+    <w:lsdException w:name="Medium List 1 Accent 5" w:uiPriority="65"/>
+    <w:lsdException w:name="Medium List 2 Accent 5" w:uiPriority="66"/>
+    <w:lsdException w:name="Medium Grid 1 Accent 5" w:uiPriority="67"/>
+    <w:lsdException w:name="Medium Grid 2 Accent 5" w:uiPriority="68"/>
+    <w:lsdException w:name="Medium Grid 3 Accent 5" w:uiPriority="69"/>
+    <w:lsdException w:name="Dark List Accent 5" w:uiPriority="70"/>
+    <w:lsdException w:name="Colorful Shading Accent 5" w:uiPriority="71"/>
+    <w:lsdException w:name="Colorful List Accent 5" w:uiPriority="72"/>
+    <w:lsdException w:name="Colorful Grid Accent 5" w:uiPriority="73"/>
+    <w:lsdException w:name="Light Shading Accent 6" w:uiPriority="60"/>
+    <w:lsdException w:name="Light List Accent 6" w:uiPriority="61"/>
+    <w:lsdException w:name="Light Grid Accent 6" w:uiPriority="62"/>
+    <w:lsdException w:name="Medium Shading 1 Accent 6" w:uiPriority="63"/>
+    <w:lsdException w:name="Medium Shading 2 Accent 6" w:uiPriority="64"/>
+    <w:lsdException w:name="Medium List 1 Accent 6" w:uiPriority="65"/>
+    <w:lsdException w:name="Medium List 2 Accent 6" w:uiPriority="66"/>
+    <w:lsdException w:name="Medium Grid 1 Accent 6" w:uiPriority="67"/>
+    <w:lsdException w:name="Medium Grid 2 Accent 6" w:uiPriority="68"/>
+    <w:lsdException w:name="Medium Grid 3 Accent 6" w:uiPriority="69"/>
+    <w:lsdException w:name="Dark List Accent 6" w:uiPriority="70"/>
+    <w:lsdException w:name="Colorful Shading Accent 6" w:uiPriority="71"/>
+    <w:lsdException w:name="Colorful List Accent 6" w:uiPriority="72"/>
+    <w:lsdException w:name="Colorful Grid Accent 6" w:uiPriority="73"/>
+    <w:lsdException w:name="Subtle Emphasis" w:uiPriority="19" w:qFormat="1"/>
+    <w:lsdException w:name="Intense Emphasis" w:uiPriority="21" w:qFormat="1"/>
+    <w:lsdException w:name="Subtle Reference" w:uiPriority="31" w:qFormat="1"/>
+    <w:lsdException w:name="Intense Reference" w:uiPriority="32" w:qFormat="1"/>
+    <w:lsdException w:name="Book Title" w:uiPriority="33" w:qFormat="1"/>
+    <w:lsdException w:name="Bibliography" w:semiHidden="1" w:uiPriority="37" w:unhideWhenUsed="1"/>
+    <w:lsdException w:name="TOC Heading" w:semiHidden="1" w:uiPriority="39" w:unhideWhenUsed="1" w:qFormat="1"/>
+    <w:lsdException w:name="Plain Table 1" w:uiPriority="41"/>
+    <w:lsdException w:name="Plain Table 2" w:uiPriority="42"/>
+    <w:lsdException w:name="Plain Table 3" w:uiPriority="43"/>
+    <w:lsdException w:name="Plain Table 4" w:uiPriority="44"/>
+    <w:lsdException w:name="Plain Table 5" w:uiPriority="45"/>
+    <w:lsdException w:name="Grid Table Light" w:uiPriority="40"/>
+    <w:lsdException w:name="Grid Table 1 Light" w:uiPriority="46"/>
+    <w:lsdException w:name="Grid Table 2" w:uiPriority="47"/>
+    <w:lsdException w:name="Grid Table 3" w:uiPriority="48"/>
+    <w:lsdException w:name="Grid Table 4" w:uiPriority="49"/>
+    <w:lsdException w:name="Grid Table 5 Dark" w:uiPriority="50"/>
+    <w:lsdException w:name="Grid Table 6 Colorful" w:uiPriority="51"/>
+    <w:lsdException w:name="Grid Table 7 Colorful" w:uiPriority="52"/>
+    <w:lsdException w:name="Grid Table 1 Light Accent 1" w:uiPriority="46"/>
+    <w:lsdException w:name="Grid Table 2 Accent 1" w:uiPriority="47"/>
+    <w:lsdException w:name="Grid Table 3 Accent 1" w:uiPriority="48"/>
+    <w:lsdException w:name="Grid Table 4 Accent 1" w:uiPriority="49"/>
+    <w:lsdException w:name="Grid Table 5 Dark Accent 1" w:uiPriority="50"/>
+    <w:lsdException w:name="Grid Table 6 Colorful Accent 1" w:uiPriority="51"/>
+    <w:lsdException w:name="Grid Table 7 Colorful Accent 1" w:uiPriority="52"/>
+    <w:lsdException w:name="Grid Table 1 Light Accent 2" w:uiPriority="46"/>
+    <w:lsdException w:name="Grid Table 2 Accent 2" w:uiPriority="47"/>
+    <w:lsdException w:name="Grid Table 3 Accent 2" w:uiPriority="48"/>
+    <w:lsdException w:name="Grid Table 4 Accent 2" w:uiPriority="49"/>
+    <w:lsdException w:name="Grid Table 5 Dark Accent 2" w:uiPriority="50"/>
+    <w:lsdException w:name="Grid Table 6 Colorful Accent 2" w:uiPriority="51"/>
+    <w:lsdException w:name="Grid Table 7 Colorful Accent 2" w:uiPriority="52"/>
+    <w:lsdException w:name="Grid Table 1 Light Accent 3" w:uiPriority="46"/>
+    <w:lsdException w:name="Grid Table 2 Accent 3" w:uiPriority="47"/>
+    <w:lsdException w:name="Grid Table 3 Accent 3" w:uiPriority="48"/>
+    <w:lsdException w:name="Grid Table 4 Accent 3" w:uiPriority="49"/>
+    <w:lsdException w:name="Grid Table 5 Dark Accent 3" w:uiPriority="50"/>
+    <w:lsdException w:name="Grid Table 6 Colorful Accent 3" w:uiPriority="51"/>
+    <w:lsdException w:name="Grid Table 7 Colorful Accent 3" w:uiPriority="52"/>
+    <w:lsdException w:name="Grid Table 1 Light Accent 4" w:uiPriority="46"/>
+    <w:lsdException w:name="Grid Table 2 Accent 4" w:uiPriority="47"/>
+    <w:lsdException w:name="Grid Table 3 Accent 4" w:uiPriority="48"/>
+    <w:lsdException w:name="Grid Table 4 Accent 4" w:uiPriority="49"/>
+    <w:lsdException w:name="Grid Table 5 Dark Accent 4" w:uiPriority="50"/>
+    <w:lsdException w:name="Grid Table 6 Colorful Accent 4" w:uiPriority="51"/>
+    <w:lsdException w:name="Grid Table 7 Colorful Accent 4" w:uiPriority="52"/>
+    <w:lsdException w:name="Grid Table 1 Light Accent 5" w:uiPriority="46"/>
+    <w:lsdException w:name="Grid Table 2 Accent 5" w:uiPriority="47"/>
+    <w:lsdException w:name="Grid Table 3 Accent 5" w:uiPriority="48"/>
+    <w:lsdException w:name="Grid Table 4 Accent 5" w:uiPriority="49"/>
+    <w:lsdException w:name="Grid Table 5 Dark Accent 5" w:uiPriority="50"/>
+    <w:lsdException w:name="Grid Table 6 Colorful Accent 5" w:uiPriority="51"/>
+    <w:lsdException w:name="Grid Table 7 Colorful Accent 5" w:uiPriority="52"/>
+    <w:lsdException w:name="Grid Table 1 Light Accent 6" w:uiPriority="46"/>
+    <w:lsdException w:name="Grid Table 2 Accent 6" w:uiPriority="47"/>
+    <w:lsdException w:name="Grid Table 3 Accent 6" w:uiPriority="48"/>
+    <w:lsdException w:name="Grid Table 4 Accent 6" w:uiPriority="49"/>
+    <w:lsdException w:name="Grid Table 5 Dark Accent 6" w:uiPriority="50"/>
+    <w:lsdException w:name="Grid Table 6 Colorful Accent 6" w:uiPriority="51"/>
+    <w:lsdException w:name="Grid Table 7 Colorful Accent 6" w:uiPriority="52"/>
+    <w:lsdException w:name="List Table 1 Light" w:uiPriority="46"/>
+    <w:lsdException w:name="List Table 2" w:uiPriority="47"/>
+    <w:lsdException w:name="List Table 3" w:uiPriority="48"/>
+    <w:lsdException w:name="List Table 4" w:uiPriority="49"/>
+    <w:lsdException w:name="List Table 5 Dark" w:uiPriority="50"/>
+    <w:lsdException w:name="List Table 6 Colorful" w:uiPriority="51"/>
+    <w:lsdException w:name="List Table 7 Colorful" w:uiPriority="52"/>
+    <w:lsdException w:name="List Table 1 Light Accent 1" w:uiPriority="46"/>
+    <w:lsdException w:name="List Table 2 Accent 1" w:uiPriority="47"/>
+    <w:lsdException w:name="List Table 3 Accent 1" w:uiPriority="48"/>
+    <w:lsdException w:name="List Table 4 Accent 1" w:uiPriority="49"/>
+    <w:lsdException w:name="List Table 5 Dark Accent 1" w:uiPriority="50"/>
+    <w:lsdException w:name="List Table 6 Colorful Accent 1" w:uiPriority="51"/>
+    <w:lsdException w:name="List Table 7 Colorful Accent 1" w:uiPriority="52"/>
+    <w:lsdException w:name="List Table 1 Light Accent 2" w:uiPriority="46"/>
+    <w:lsdException w:name="List Table 2 Accent 2" w:uiPriority="47"/>
+    <w:lsdException w:name="List Table 3 Accent 2" w:uiPriority="48"/>
+    <w:lsdException w:name="List Table 4 Accent 2" w:uiPriority="49"/>
+    <w:lsdException w:name="List Table 5 Dark Accent 2" w:uiPriority="50"/>
+    <w:lsdException w:name="List Table 6 Colorful Accent 2" w:uiPriority="51"/>
+    <w:lsdException w:name="List Table 7 Colorful Accent 2" w:uiPriority="52"/>
+    <w:lsdException w:name="List Table 1 Light Accent 3" w:uiPriority="46"/>
+    <w:lsdException w:name="List Table 2 Accent 3" w:uiPriority="47"/>
+    <w:lsdException w:name="List Table 3 Accent 3" w:uiPriority="48"/>
+    <w:lsdException w:name="List Table 4 Accent 3" w:uiPriority="49"/>
+    <w:lsdException w:name="List Table 5 Dark Accent 3" w:uiPriority="50"/>
+    <w:lsdException w:name="List Table 6 Colorful Accent 3" w:uiPriority="51"/>
+    <w:lsdException w:name="List Table 7 Colorful Accent 3" w:uiPriority="52"/>
+    <w:lsdException w:name="List Table 1 Light Accent 4" w:uiPriority="46"/>
+    <w:lsdException w:name="List Table 2 Accent 4" w:uiPriority="47"/>
+    <w:lsdException w:name="List Table 3 Accent 4" w:uiPriority="48"/>
+    <w:lsdException w:name="List Table 4 Accent 4" w:uiPriority="49"/>
+    <w:lsdException w:name="List Table 5 Dark Accent 4" w:uiPriority="50"/>
+    <w:lsdException w:name="List Table 6 Colorful Accent 4" w:uiPriority="51"/>
+    <w:lsdException w:name="List Table 7 Colorful Accent 4" w:uiPriority="52"/>
+    <w:lsdException w:name="List Table 1 Light Accent 5" w:uiPriority="46"/>
+    <w:lsdException w:name="List Table 2 Accent 5" w:uiPriority="47"/>
+    <w:lsdException w:name="List Table 3 Accent 5" w:uiPriority="48"/>
+    <w:lsdException w:name="List Table 4 Accent 5" w:uiPriority="49"/>
+    <w:lsdException w:name="List Table 5 Dark Accent 5" w:uiPriority="50"/>
+    <w:lsdException w:name="List Table 6 Colorful Accent 5" w:uiPriority="51"/>
+    <w:lsdException w:name="List Table 7 Colorful Accent 5" w:uiPriority="52"/>
+    <w:lsdException w:name="List Table 1 Light Accent 6" w:uiPriority="46"/>
+    <w:lsdException w:name="List Table 2 Accent 6" w:uiPriority="47"/>
+    <w:lsdException w:name="List Table 3 Accent 6" w:uiPriority="48"/>
+    <w:lsdException w:name="List Table 4 Accent 6" w:uiPriority="49"/>
+    <w:lsdException w:name="List Table 5 Dark Accent 6" w:uiPriority="50"/>
+    <w:lsdException w:name="List Table 6 Colorful Accent 6" w:uiPriority="51"/>
+    <w:lsdException w:name="List Table 7 Colorful Accent 6" w:uiPriority="52"/>
+    <w:lsdException w:name="Mention" w:semiHidden="1" w:unhideWhenUsed="1"/>
+    <w:lsdException w:name="Smart Hyperlink" w:semiHidden="1" w:unhideWhenUsed="1"/>
+    <w:lsdException w:name="Hashtag" w:semiHidden="1" w:unhideWhenUsed="1"/>
+    <w:lsdException w:name="Unresolved Mention" w:semiHidden="1" w:unhideWhenUsed="1"/>
+    <w:lsdException w:name="Smart Link" w:semiHidden="1" w:unhideWhenUsed="1"/>
   </w:latentStyles>
   <w:style w:type="paragraph" w:default="1" w:styleId="Normal">
     <w:name w:val="Normal"/>
@@ -4813,7 +5150,6 @@
     <w:uiPriority w:val="99"/>
     <w:semiHidden/>
     <w:unhideWhenUsed/>
-    <w:qFormat/>
     <w:tblPr>
       <w:tblInd w:w="0" w:type="dxa"/>
       <w:tblCellMar>

</xml_diff>